<commit_message>
completed SP5, adjust all readme
</commit_message>
<xml_diff>
--- a/marksheets/sp1-marksheet.docx
+++ b/marksheets/sp1-marksheet.docx
@@ -17,7 +17,17 @@
           <w:b/>
           <w:sz w:val="44"/>
         </w:rPr>
-        <w:t xml:space="preserve">Assessment </w:t>
+        <w:t xml:space="preserve">Submission Point </w:t>
+      </w:r>
+      <w:bookmarkStart w:id="0" w:name="_GoBack"/>
+      <w:bookmarkEnd w:id="0"/>
+      <w:r>
+        <w:rPr>
+          <w:rFonts w:ascii="Arial" w:hAnsi="Arial" w:cs="Arial"/>
+          <w:b/>
+          <w:sz w:val="44"/>
+        </w:rPr>
+        <w:t>1</w:t>
       </w:r>
       <w:r>
         <w:rPr>
@@ -25,7 +35,7 @@
           <w:b/>
           <w:sz w:val="44"/>
         </w:rPr>
-        <w:t xml:space="preserve">1 Sp2 - </w:t>
+        <w:t xml:space="preserve"> - </w:t>
       </w:r>
       <w:r>
         <w:rPr>
@@ -50,445 +60,184 @@
         <w:tblLook w:val="0000" w:firstRow="0" w:lastRow="0" w:firstColumn="0" w:lastColumn="0" w:noHBand="0" w:noVBand="0"/>
       </w:tblPr>
       <w:tblGrid>
-        <w:gridCol w:w="2249"/>
-        <w:gridCol w:w="1403"/>
-        <w:gridCol w:w="960"/>
-        <w:gridCol w:w="1602"/>
-        <w:gridCol w:w="814"/>
-        <w:gridCol w:w="1748"/>
+        <w:gridCol w:w="853"/>
+        <w:gridCol w:w="1356"/>
+        <w:gridCol w:w="423"/>
+        <w:gridCol w:w="942"/>
+        <w:gridCol w:w="695"/>
+        <w:gridCol w:w="238"/>
+        <w:gridCol w:w="1562"/>
+        <w:gridCol w:w="789"/>
+        <w:gridCol w:w="646"/>
+        <w:gridCol w:w="1058"/>
       </w:tblGrid>
       <w:tr>
         <w:tc>
           <w:tcPr>
-            <w:tcW w:w="1281" w:type="pct"/>
-            <w:shd w:val="clear" w:color="auto" w:fill="auto"/>
-          </w:tcPr>
-          <w:p>
-            <w:pPr>
-              <w:spacing w:before="40" w:after="20"/>
-              <w:rPr>
-                <w:rFonts w:ascii="Arial" w:hAnsi="Arial" w:cs="Arial"/>
-                <w:b/>
-              </w:rPr>
-            </w:pPr>
-            <w:r>
-              <w:rPr>
-                <w:rFonts w:ascii="Arial" w:hAnsi="Arial" w:cs="Arial"/>
-                <w:b/>
-              </w:rPr>
-              <w:t>Group</w:t>
-            </w:r>
-          </w:p>
-        </w:tc>
-        <w:tc>
-          <w:tcPr>
-            <w:tcW w:w="3719" w:type="pct"/>
-            <w:gridSpan w:val="5"/>
-            <w:shd w:val="clear" w:color="auto" w:fill="auto"/>
-          </w:tcPr>
-          <w:p>
-            <w:pPr>
-              <w:spacing w:before="40" w:after="20"/>
-              <w:rPr>
-                <w:rFonts w:ascii="Arial" w:hAnsi="Arial" w:cs="Arial"/>
-                <w:b/>
-              </w:rPr>
-            </w:pPr>
-          </w:p>
-        </w:tc>
-      </w:tr>
-      <w:tr>
-        <w:tc>
-          <w:tcPr>
-            <w:tcW w:w="1281" w:type="pct"/>
-            <w:shd w:val="clear" w:color="auto" w:fill="E6E6E6"/>
-          </w:tcPr>
-          <w:p>
-            <w:pPr>
-              <w:spacing w:before="40" w:after="20"/>
-              <w:rPr>
-                <w:rFonts w:ascii="Arial" w:hAnsi="Arial" w:cs="Arial"/>
-                <w:b/>
-              </w:rPr>
-            </w:pPr>
-            <w:r>
-              <w:rPr>
-                <w:rFonts w:ascii="Arial" w:hAnsi="Arial" w:cs="Arial"/>
-                <w:b/>
-              </w:rPr>
-              <w:t>Student ID</w:t>
-            </w:r>
-          </w:p>
-        </w:tc>
-        <w:tc>
-          <w:tcPr>
-            <w:tcW w:w="1346" w:type="pct"/>
-            <w:gridSpan w:val="2"/>
-            <w:shd w:val="clear" w:color="auto" w:fill="E6E6E6"/>
-          </w:tcPr>
-          <w:p>
-            <w:pPr>
-              <w:spacing w:before="40" w:after="20"/>
-              <w:rPr>
-                <w:rFonts w:ascii="Arial" w:hAnsi="Arial" w:cs="Arial"/>
-                <w:b/>
-              </w:rPr>
-            </w:pPr>
-            <w:r>
-              <w:rPr>
-                <w:rFonts w:ascii="Arial" w:hAnsi="Arial" w:cs="Arial"/>
-                <w:b/>
-              </w:rPr>
-              <w:t>First Name</w:t>
-            </w:r>
-          </w:p>
-        </w:tc>
-        <w:tc>
-          <w:tcPr>
-            <w:tcW w:w="913" w:type="pct"/>
-            <w:shd w:val="clear" w:color="auto" w:fill="E6E6E6"/>
-          </w:tcPr>
-          <w:p>
-            <w:pPr>
-              <w:spacing w:before="40" w:after="20"/>
-              <w:rPr>
-                <w:rFonts w:ascii="Arial" w:hAnsi="Arial" w:cs="Arial"/>
-                <w:b/>
-              </w:rPr>
-            </w:pPr>
-            <w:r>
-              <w:rPr>
-                <w:rFonts w:ascii="Arial" w:hAnsi="Arial" w:cs="Arial"/>
-                <w:b/>
-              </w:rPr>
-              <w:t>Last Name</w:t>
-            </w:r>
-          </w:p>
-        </w:tc>
-        <w:tc>
-          <w:tcPr>
-            <w:tcW w:w="1460" w:type="pct"/>
-            <w:gridSpan w:val="2"/>
-            <w:shd w:val="clear" w:color="auto" w:fill="E6E6E6"/>
-          </w:tcPr>
-          <w:p>
-            <w:pPr>
-              <w:spacing w:before="40" w:after="20"/>
-              <w:rPr>
-                <w:rFonts w:ascii="Arial" w:hAnsi="Arial" w:cs="Arial"/>
-                <w:b/>
-              </w:rPr>
-            </w:pPr>
-            <w:r>
-              <w:rPr>
-                <w:rFonts w:ascii="Arial" w:hAnsi="Arial" w:cs="Arial"/>
-                <w:b/>
-              </w:rPr>
-              <w:t>Signature</w:t>
-            </w:r>
-          </w:p>
-        </w:tc>
-      </w:tr>
-      <w:tr>
-        <w:tc>
-          <w:tcPr>
-            <w:tcW w:w="1281" w:type="pct"/>
-          </w:tcPr>
-          <w:p>
-            <w:pPr>
-              <w:spacing w:before="40" w:after="20"/>
-              <w:rPr>
-                <w:rFonts w:ascii="Arial" w:hAnsi="Arial" w:cs="Arial"/>
-                <w:sz w:val="28"/>
-                <w:szCs w:val="28"/>
-              </w:rPr>
-            </w:pPr>
-          </w:p>
-        </w:tc>
-        <w:tc>
-          <w:tcPr>
-            <w:tcW w:w="1346" w:type="pct"/>
-            <w:gridSpan w:val="2"/>
-          </w:tcPr>
-          <w:p>
-            <w:pPr>
-              <w:spacing w:before="40" w:after="20"/>
-              <w:rPr>
-                <w:rFonts w:ascii="Arial" w:hAnsi="Arial" w:cs="Arial"/>
-                <w:sz w:val="28"/>
-                <w:szCs w:val="28"/>
-              </w:rPr>
-            </w:pPr>
-          </w:p>
-        </w:tc>
-        <w:tc>
-          <w:tcPr>
-            <w:tcW w:w="913" w:type="pct"/>
-          </w:tcPr>
-          <w:p>
-            <w:pPr>
-              <w:spacing w:before="40" w:after="20"/>
-              <w:rPr>
-                <w:rFonts w:ascii="Arial" w:hAnsi="Arial" w:cs="Arial"/>
-                <w:sz w:val="28"/>
-                <w:szCs w:val="28"/>
-              </w:rPr>
-            </w:pPr>
-          </w:p>
-        </w:tc>
-        <w:tc>
-          <w:tcPr>
-            <w:tcW w:w="1460" w:type="pct"/>
-            <w:gridSpan w:val="2"/>
-          </w:tcPr>
-          <w:p>
-            <w:pPr>
-              <w:spacing w:before="40" w:after="20"/>
-              <w:rPr>
-                <w:rFonts w:ascii="Arial" w:hAnsi="Arial" w:cs="Arial"/>
-                <w:sz w:val="28"/>
-                <w:szCs w:val="28"/>
-              </w:rPr>
-            </w:pPr>
-          </w:p>
-        </w:tc>
-      </w:tr>
-      <w:tr>
-        <w:tc>
-          <w:tcPr>
-            <w:tcW w:w="1281" w:type="pct"/>
-          </w:tcPr>
-          <w:p>
-            <w:pPr>
-              <w:spacing w:before="40" w:after="20"/>
-              <w:rPr>
-                <w:rFonts w:ascii="Arial" w:hAnsi="Arial" w:cs="Arial"/>
-                <w:sz w:val="28"/>
-                <w:szCs w:val="28"/>
-              </w:rPr>
-            </w:pPr>
-          </w:p>
-        </w:tc>
-        <w:tc>
-          <w:tcPr>
-            <w:tcW w:w="1346" w:type="pct"/>
-            <w:gridSpan w:val="2"/>
-          </w:tcPr>
-          <w:p>
-            <w:pPr>
-              <w:spacing w:before="40" w:after="20"/>
-              <w:rPr>
-                <w:rFonts w:ascii="Arial" w:hAnsi="Arial" w:cs="Arial"/>
-                <w:sz w:val="28"/>
-                <w:szCs w:val="28"/>
-              </w:rPr>
-            </w:pPr>
-          </w:p>
-        </w:tc>
-        <w:tc>
-          <w:tcPr>
-            <w:tcW w:w="913" w:type="pct"/>
-          </w:tcPr>
-          <w:p>
-            <w:pPr>
-              <w:spacing w:before="40" w:after="20"/>
-              <w:rPr>
-                <w:rFonts w:ascii="Arial" w:hAnsi="Arial" w:cs="Arial"/>
-                <w:sz w:val="28"/>
-                <w:szCs w:val="28"/>
-              </w:rPr>
-            </w:pPr>
-          </w:p>
-        </w:tc>
-        <w:tc>
-          <w:tcPr>
-            <w:tcW w:w="1460" w:type="pct"/>
-            <w:gridSpan w:val="2"/>
-          </w:tcPr>
-          <w:p>
-            <w:pPr>
-              <w:spacing w:before="40" w:after="20"/>
-              <w:rPr>
-                <w:rFonts w:ascii="Arial" w:hAnsi="Arial" w:cs="Arial"/>
-                <w:sz w:val="28"/>
-                <w:szCs w:val="28"/>
-              </w:rPr>
-            </w:pPr>
-          </w:p>
-        </w:tc>
-      </w:tr>
-      <w:tr>
-        <w:tc>
-          <w:tcPr>
-            <w:tcW w:w="1281" w:type="pct"/>
-          </w:tcPr>
-          <w:p>
-            <w:pPr>
-              <w:spacing w:before="40" w:after="20"/>
-              <w:rPr>
-                <w:rFonts w:ascii="Arial" w:hAnsi="Arial" w:cs="Arial"/>
-                <w:sz w:val="28"/>
-                <w:szCs w:val="28"/>
-              </w:rPr>
-            </w:pPr>
-          </w:p>
-        </w:tc>
-        <w:tc>
-          <w:tcPr>
-            <w:tcW w:w="1346" w:type="pct"/>
-            <w:gridSpan w:val="2"/>
-          </w:tcPr>
-          <w:p>
-            <w:pPr>
-              <w:spacing w:before="40" w:after="20"/>
-              <w:rPr>
-                <w:rFonts w:ascii="Arial" w:hAnsi="Arial" w:cs="Arial"/>
-                <w:sz w:val="28"/>
-                <w:szCs w:val="28"/>
-              </w:rPr>
-            </w:pPr>
-          </w:p>
-        </w:tc>
-        <w:tc>
-          <w:tcPr>
-            <w:tcW w:w="913" w:type="pct"/>
-          </w:tcPr>
-          <w:p>
-            <w:pPr>
-              <w:spacing w:before="40" w:after="20"/>
-              <w:rPr>
-                <w:rFonts w:ascii="Arial" w:hAnsi="Arial" w:cs="Arial"/>
-                <w:sz w:val="28"/>
-                <w:szCs w:val="28"/>
-              </w:rPr>
-            </w:pPr>
-          </w:p>
-        </w:tc>
-        <w:tc>
-          <w:tcPr>
-            <w:tcW w:w="1460" w:type="pct"/>
-            <w:gridSpan w:val="2"/>
-          </w:tcPr>
-          <w:p>
-            <w:pPr>
-              <w:spacing w:before="40" w:after="20"/>
-              <w:rPr>
-                <w:rFonts w:ascii="Arial" w:hAnsi="Arial" w:cs="Arial"/>
-                <w:sz w:val="28"/>
-                <w:szCs w:val="28"/>
-              </w:rPr>
-            </w:pPr>
-          </w:p>
-        </w:tc>
-      </w:tr>
-      <w:tr>
-        <w:tc>
-          <w:tcPr>
-            <w:tcW w:w="1281" w:type="pct"/>
-          </w:tcPr>
-          <w:p>
-            <w:pPr>
-              <w:spacing w:before="40" w:after="20"/>
-              <w:rPr>
-                <w:rFonts w:ascii="Arial" w:hAnsi="Arial" w:cs="Arial"/>
-                <w:sz w:val="28"/>
-                <w:szCs w:val="28"/>
-              </w:rPr>
-            </w:pPr>
-          </w:p>
-        </w:tc>
-        <w:tc>
-          <w:tcPr>
-            <w:tcW w:w="1346" w:type="pct"/>
-            <w:gridSpan w:val="2"/>
-          </w:tcPr>
-          <w:p>
-            <w:pPr>
-              <w:spacing w:before="40" w:after="20"/>
-              <w:rPr>
-                <w:rFonts w:ascii="Arial" w:hAnsi="Arial" w:cs="Arial"/>
-                <w:sz w:val="28"/>
-                <w:szCs w:val="28"/>
-              </w:rPr>
-            </w:pPr>
-          </w:p>
-        </w:tc>
-        <w:tc>
-          <w:tcPr>
-            <w:tcW w:w="913" w:type="pct"/>
-          </w:tcPr>
-          <w:p>
-            <w:pPr>
-              <w:spacing w:before="40" w:after="20"/>
-              <w:rPr>
-                <w:rFonts w:ascii="Arial" w:hAnsi="Arial" w:cs="Arial"/>
-                <w:sz w:val="28"/>
-                <w:szCs w:val="28"/>
-              </w:rPr>
-            </w:pPr>
-          </w:p>
-        </w:tc>
-        <w:tc>
-          <w:tcPr>
-            <w:tcW w:w="1460" w:type="pct"/>
-            <w:gridSpan w:val="2"/>
-          </w:tcPr>
-          <w:p>
-            <w:pPr>
-              <w:spacing w:before="40" w:after="20"/>
-              <w:rPr>
-                <w:rFonts w:ascii="Arial" w:hAnsi="Arial" w:cs="Arial"/>
-                <w:sz w:val="28"/>
-                <w:szCs w:val="28"/>
-              </w:rPr>
-            </w:pPr>
-          </w:p>
-        </w:tc>
-      </w:tr>
-      <w:tr>
-        <w:tc>
-          <w:tcPr>
-            <w:tcW w:w="1281" w:type="pct"/>
-            <w:tcBorders>
-              <w:bottom w:val="single" w:sz="4" w:space="0" w:color="auto"/>
-            </w:tcBorders>
-          </w:tcPr>
-          <w:p>
-            <w:pPr>
-              <w:spacing w:before="40" w:after="20"/>
-              <w:rPr>
-                <w:rFonts w:ascii="Arial" w:hAnsi="Arial" w:cs="Arial"/>
-                <w:sz w:val="28"/>
-                <w:szCs w:val="28"/>
-              </w:rPr>
-            </w:pPr>
-          </w:p>
-        </w:tc>
-        <w:tc>
-          <w:tcPr>
-            <w:tcW w:w="1346" w:type="pct"/>
+            <w:tcW w:w="1290" w:type="pct"/>
             <w:gridSpan w:val="2"/>
             <w:tcBorders>
               <w:bottom w:val="single" w:sz="4" w:space="0" w:color="auto"/>
             </w:tcBorders>
-          </w:tcPr>
-          <w:p>
-            <w:pPr>
-              <w:spacing w:before="40" w:after="20"/>
-              <w:rPr>
-                <w:rFonts w:ascii="Arial" w:hAnsi="Arial" w:cs="Arial"/>
-                <w:sz w:val="28"/>
-                <w:szCs w:val="28"/>
-              </w:rPr>
-            </w:pPr>
-          </w:p>
-        </w:tc>
-        <w:tc>
-          <w:tcPr>
-            <w:tcW w:w="913" w:type="pct"/>
+            <w:shd w:val="clear" w:color="auto" w:fill="auto"/>
+          </w:tcPr>
+          <w:p>
+            <w:pPr>
+              <w:spacing w:before="40" w:after="20"/>
+              <w:rPr>
+                <w:rFonts w:ascii="Arial" w:hAnsi="Arial" w:cs="Arial"/>
+                <w:b/>
+              </w:rPr>
+            </w:pPr>
+            <w:r>
+              <w:rPr>
+                <w:rFonts w:ascii="Arial" w:hAnsi="Arial" w:cs="Arial"/>
+                <w:b/>
+              </w:rPr>
+              <w:t>TEAM ID</w:t>
+            </w:r>
+          </w:p>
+        </w:tc>
+        <w:tc>
+          <w:tcPr>
+            <w:tcW w:w="3710" w:type="pct"/>
+            <w:gridSpan w:val="8"/>
             <w:tcBorders>
               <w:bottom w:val="single" w:sz="4" w:space="0" w:color="auto"/>
             </w:tcBorders>
+            <w:shd w:val="clear" w:color="auto" w:fill="auto"/>
+          </w:tcPr>
+          <w:p>
+            <w:pPr>
+              <w:spacing w:before="40" w:after="20"/>
+              <w:rPr>
+                <w:rFonts w:ascii="Arial" w:hAnsi="Arial" w:cs="Arial"/>
+                <w:b/>
+              </w:rPr>
+            </w:pPr>
+          </w:p>
+        </w:tc>
+      </w:tr>
+      <w:tr>
+        <w:tc>
+          <w:tcPr>
+            <w:tcW w:w="5000" w:type="pct"/>
+            <w:gridSpan w:val="10"/>
+            <w:tcBorders>
+              <w:left w:val="nil"/>
+              <w:right w:val="nil"/>
+            </w:tcBorders>
+            <w:shd w:val="clear" w:color="auto" w:fill="auto"/>
+          </w:tcPr>
+          <w:p>
+            <w:pPr>
+              <w:spacing w:before="40" w:after="20"/>
+              <w:rPr>
+                <w:rFonts w:ascii="Arial" w:hAnsi="Arial" w:cs="Arial"/>
+                <w:b/>
+              </w:rPr>
+            </w:pPr>
+          </w:p>
+        </w:tc>
+      </w:tr>
+      <w:tr>
+        <w:tc>
+          <w:tcPr>
+            <w:tcW w:w="1290" w:type="pct"/>
+            <w:gridSpan w:val="2"/>
+            <w:shd w:val="clear" w:color="auto" w:fill="E6E6E6"/>
+          </w:tcPr>
+          <w:p>
+            <w:pPr>
+              <w:spacing w:before="40" w:after="20"/>
+              <w:rPr>
+                <w:rFonts w:ascii="Arial" w:hAnsi="Arial" w:cs="Arial"/>
+                <w:b/>
+              </w:rPr>
+            </w:pPr>
+            <w:r>
+              <w:rPr>
+                <w:rFonts w:ascii="Arial" w:hAnsi="Arial" w:cs="Arial"/>
+                <w:b/>
+              </w:rPr>
+              <w:t>Student ID</w:t>
+            </w:r>
+          </w:p>
+        </w:tc>
+        <w:tc>
+          <w:tcPr>
+            <w:tcW w:w="1342" w:type="pct"/>
+            <w:gridSpan w:val="4"/>
+            <w:shd w:val="clear" w:color="auto" w:fill="E6E6E6"/>
+          </w:tcPr>
+          <w:p>
+            <w:pPr>
+              <w:spacing w:before="40" w:after="20"/>
+              <w:rPr>
+                <w:rFonts w:ascii="Arial" w:hAnsi="Arial" w:cs="Arial"/>
+                <w:b/>
+              </w:rPr>
+            </w:pPr>
+            <w:r>
+              <w:rPr>
+                <w:rFonts w:ascii="Arial" w:hAnsi="Arial" w:cs="Arial"/>
+                <w:b/>
+              </w:rPr>
+              <w:t>First Name</w:t>
+            </w:r>
+          </w:p>
+        </w:tc>
+        <w:tc>
+          <w:tcPr>
+            <w:tcW w:w="912" w:type="pct"/>
+            <w:shd w:val="clear" w:color="auto" w:fill="E6E6E6"/>
+          </w:tcPr>
+          <w:p>
+            <w:pPr>
+              <w:spacing w:before="40" w:after="20"/>
+              <w:rPr>
+                <w:rFonts w:ascii="Arial" w:hAnsi="Arial" w:cs="Arial"/>
+                <w:b/>
+              </w:rPr>
+            </w:pPr>
+            <w:r>
+              <w:rPr>
+                <w:rFonts w:ascii="Arial" w:hAnsi="Arial" w:cs="Arial"/>
+                <w:b/>
+              </w:rPr>
+              <w:t>Last Name</w:t>
+            </w:r>
+          </w:p>
+        </w:tc>
+        <w:tc>
+          <w:tcPr>
+            <w:tcW w:w="1456" w:type="pct"/>
+            <w:gridSpan w:val="3"/>
+            <w:shd w:val="clear" w:color="auto" w:fill="E6E6E6"/>
+          </w:tcPr>
+          <w:p>
+            <w:pPr>
+              <w:spacing w:before="40" w:after="20"/>
+              <w:rPr>
+                <w:rFonts w:ascii="Arial" w:hAnsi="Arial" w:cs="Arial"/>
+                <w:b/>
+              </w:rPr>
+            </w:pPr>
+            <w:r>
+              <w:rPr>
+                <w:rFonts w:ascii="Arial" w:hAnsi="Arial" w:cs="Arial"/>
+                <w:b/>
+              </w:rPr>
+              <w:t>Signature</w:t>
+            </w:r>
+          </w:p>
+        </w:tc>
+      </w:tr>
+      <w:tr>
+        <w:tc>
+          <w:tcPr>
+            <w:tcW w:w="1290" w:type="pct"/>
+            <w:gridSpan w:val="2"/>
           </w:tcPr>
           <w:p>
             <w:pPr>
@@ -503,7 +252,251 @@
         </w:tc>
         <w:tc>
           <w:tcPr>
-            <w:tcW w:w="1460" w:type="pct"/>
+            <w:tcW w:w="1342" w:type="pct"/>
+            <w:gridSpan w:val="4"/>
+          </w:tcPr>
+          <w:p>
+            <w:pPr>
+              <w:spacing w:before="40" w:after="20"/>
+              <w:rPr>
+                <w:rFonts w:ascii="Arial" w:hAnsi="Arial" w:cs="Arial"/>
+                <w:sz w:val="28"/>
+                <w:szCs w:val="28"/>
+              </w:rPr>
+            </w:pPr>
+          </w:p>
+        </w:tc>
+        <w:tc>
+          <w:tcPr>
+            <w:tcW w:w="912" w:type="pct"/>
+          </w:tcPr>
+          <w:p>
+            <w:pPr>
+              <w:spacing w:before="40" w:after="20"/>
+              <w:rPr>
+                <w:rFonts w:ascii="Arial" w:hAnsi="Arial" w:cs="Arial"/>
+                <w:sz w:val="28"/>
+                <w:szCs w:val="28"/>
+              </w:rPr>
+            </w:pPr>
+          </w:p>
+        </w:tc>
+        <w:tc>
+          <w:tcPr>
+            <w:tcW w:w="1456" w:type="pct"/>
+            <w:gridSpan w:val="3"/>
+          </w:tcPr>
+          <w:p>
+            <w:pPr>
+              <w:spacing w:before="40" w:after="20"/>
+              <w:rPr>
+                <w:rFonts w:ascii="Arial" w:hAnsi="Arial" w:cs="Arial"/>
+                <w:sz w:val="28"/>
+                <w:szCs w:val="28"/>
+              </w:rPr>
+            </w:pPr>
+          </w:p>
+        </w:tc>
+      </w:tr>
+      <w:tr>
+        <w:tc>
+          <w:tcPr>
+            <w:tcW w:w="1290" w:type="pct"/>
+            <w:gridSpan w:val="2"/>
+          </w:tcPr>
+          <w:p>
+            <w:pPr>
+              <w:spacing w:before="40" w:after="20"/>
+              <w:rPr>
+                <w:rFonts w:ascii="Arial" w:hAnsi="Arial" w:cs="Arial"/>
+                <w:sz w:val="28"/>
+                <w:szCs w:val="28"/>
+              </w:rPr>
+            </w:pPr>
+          </w:p>
+        </w:tc>
+        <w:tc>
+          <w:tcPr>
+            <w:tcW w:w="1342" w:type="pct"/>
+            <w:gridSpan w:val="4"/>
+          </w:tcPr>
+          <w:p>
+            <w:pPr>
+              <w:spacing w:before="40" w:after="20"/>
+              <w:rPr>
+                <w:rFonts w:ascii="Arial" w:hAnsi="Arial" w:cs="Arial"/>
+                <w:sz w:val="28"/>
+                <w:szCs w:val="28"/>
+              </w:rPr>
+            </w:pPr>
+          </w:p>
+        </w:tc>
+        <w:tc>
+          <w:tcPr>
+            <w:tcW w:w="912" w:type="pct"/>
+          </w:tcPr>
+          <w:p>
+            <w:pPr>
+              <w:spacing w:before="40" w:after="20"/>
+              <w:rPr>
+                <w:rFonts w:ascii="Arial" w:hAnsi="Arial" w:cs="Arial"/>
+                <w:sz w:val="28"/>
+                <w:szCs w:val="28"/>
+              </w:rPr>
+            </w:pPr>
+          </w:p>
+        </w:tc>
+        <w:tc>
+          <w:tcPr>
+            <w:tcW w:w="1456" w:type="pct"/>
+            <w:gridSpan w:val="3"/>
+          </w:tcPr>
+          <w:p>
+            <w:pPr>
+              <w:spacing w:before="40" w:after="20"/>
+              <w:rPr>
+                <w:rFonts w:ascii="Arial" w:hAnsi="Arial" w:cs="Arial"/>
+                <w:sz w:val="28"/>
+                <w:szCs w:val="28"/>
+              </w:rPr>
+            </w:pPr>
+          </w:p>
+        </w:tc>
+      </w:tr>
+      <w:tr>
+        <w:tc>
+          <w:tcPr>
+            <w:tcW w:w="1290" w:type="pct"/>
+            <w:gridSpan w:val="2"/>
+          </w:tcPr>
+          <w:p>
+            <w:pPr>
+              <w:spacing w:before="40" w:after="20"/>
+              <w:rPr>
+                <w:rFonts w:ascii="Arial" w:hAnsi="Arial" w:cs="Arial"/>
+                <w:sz w:val="28"/>
+                <w:szCs w:val="28"/>
+              </w:rPr>
+            </w:pPr>
+          </w:p>
+        </w:tc>
+        <w:tc>
+          <w:tcPr>
+            <w:tcW w:w="1342" w:type="pct"/>
+            <w:gridSpan w:val="4"/>
+          </w:tcPr>
+          <w:p>
+            <w:pPr>
+              <w:spacing w:before="40" w:after="20"/>
+              <w:rPr>
+                <w:rFonts w:ascii="Arial" w:hAnsi="Arial" w:cs="Arial"/>
+                <w:sz w:val="28"/>
+                <w:szCs w:val="28"/>
+              </w:rPr>
+            </w:pPr>
+          </w:p>
+        </w:tc>
+        <w:tc>
+          <w:tcPr>
+            <w:tcW w:w="912" w:type="pct"/>
+          </w:tcPr>
+          <w:p>
+            <w:pPr>
+              <w:spacing w:before="40" w:after="20"/>
+              <w:rPr>
+                <w:rFonts w:ascii="Arial" w:hAnsi="Arial" w:cs="Arial"/>
+                <w:sz w:val="28"/>
+                <w:szCs w:val="28"/>
+              </w:rPr>
+            </w:pPr>
+          </w:p>
+        </w:tc>
+        <w:tc>
+          <w:tcPr>
+            <w:tcW w:w="1456" w:type="pct"/>
+            <w:gridSpan w:val="3"/>
+          </w:tcPr>
+          <w:p>
+            <w:pPr>
+              <w:spacing w:before="40" w:after="20"/>
+              <w:rPr>
+                <w:rFonts w:ascii="Arial" w:hAnsi="Arial" w:cs="Arial"/>
+                <w:sz w:val="28"/>
+                <w:szCs w:val="28"/>
+              </w:rPr>
+            </w:pPr>
+          </w:p>
+        </w:tc>
+      </w:tr>
+      <w:tr>
+        <w:tc>
+          <w:tcPr>
+            <w:tcW w:w="1290" w:type="pct"/>
+            <w:gridSpan w:val="2"/>
+          </w:tcPr>
+          <w:p>
+            <w:pPr>
+              <w:spacing w:before="40" w:after="20"/>
+              <w:rPr>
+                <w:rFonts w:ascii="Arial" w:hAnsi="Arial" w:cs="Arial"/>
+                <w:sz w:val="28"/>
+                <w:szCs w:val="28"/>
+              </w:rPr>
+            </w:pPr>
+          </w:p>
+        </w:tc>
+        <w:tc>
+          <w:tcPr>
+            <w:tcW w:w="1342" w:type="pct"/>
+            <w:gridSpan w:val="4"/>
+          </w:tcPr>
+          <w:p>
+            <w:pPr>
+              <w:spacing w:before="40" w:after="20"/>
+              <w:rPr>
+                <w:rFonts w:ascii="Arial" w:hAnsi="Arial" w:cs="Arial"/>
+                <w:sz w:val="28"/>
+                <w:szCs w:val="28"/>
+              </w:rPr>
+            </w:pPr>
+          </w:p>
+        </w:tc>
+        <w:tc>
+          <w:tcPr>
+            <w:tcW w:w="912" w:type="pct"/>
+          </w:tcPr>
+          <w:p>
+            <w:pPr>
+              <w:spacing w:before="40" w:after="20"/>
+              <w:rPr>
+                <w:rFonts w:ascii="Arial" w:hAnsi="Arial" w:cs="Arial"/>
+                <w:sz w:val="28"/>
+                <w:szCs w:val="28"/>
+              </w:rPr>
+            </w:pPr>
+          </w:p>
+        </w:tc>
+        <w:tc>
+          <w:tcPr>
+            <w:tcW w:w="1456" w:type="pct"/>
+            <w:gridSpan w:val="3"/>
+          </w:tcPr>
+          <w:p>
+            <w:pPr>
+              <w:spacing w:before="40" w:after="20"/>
+              <w:rPr>
+                <w:rFonts w:ascii="Arial" w:hAnsi="Arial" w:cs="Arial"/>
+                <w:sz w:val="28"/>
+                <w:szCs w:val="28"/>
+              </w:rPr>
+            </w:pPr>
+          </w:p>
+        </w:tc>
+      </w:tr>
+      <w:tr>
+        <w:tc>
+          <w:tcPr>
+            <w:tcW w:w="1290" w:type="pct"/>
             <w:gridSpan w:val="2"/>
             <w:tcBorders>
               <w:bottom w:val="single" w:sz="4" w:space="0" w:color="auto"/>
@@ -520,15 +513,71 @@
             </w:pPr>
           </w:p>
         </w:tc>
+        <w:tc>
+          <w:tcPr>
+            <w:tcW w:w="1342" w:type="pct"/>
+            <w:gridSpan w:val="4"/>
+            <w:tcBorders>
+              <w:bottom w:val="single" w:sz="4" w:space="0" w:color="auto"/>
+            </w:tcBorders>
+          </w:tcPr>
+          <w:p>
+            <w:pPr>
+              <w:spacing w:before="40" w:after="20"/>
+              <w:rPr>
+                <w:rFonts w:ascii="Arial" w:hAnsi="Arial" w:cs="Arial"/>
+                <w:sz w:val="28"/>
+                <w:szCs w:val="28"/>
+              </w:rPr>
+            </w:pPr>
+          </w:p>
+        </w:tc>
+        <w:tc>
+          <w:tcPr>
+            <w:tcW w:w="912" w:type="pct"/>
+            <w:tcBorders>
+              <w:bottom w:val="single" w:sz="4" w:space="0" w:color="auto"/>
+            </w:tcBorders>
+          </w:tcPr>
+          <w:p>
+            <w:pPr>
+              <w:spacing w:before="40" w:after="20"/>
+              <w:rPr>
+                <w:rFonts w:ascii="Arial" w:hAnsi="Arial" w:cs="Arial"/>
+                <w:sz w:val="28"/>
+                <w:szCs w:val="28"/>
+              </w:rPr>
+            </w:pPr>
+          </w:p>
+        </w:tc>
+        <w:tc>
+          <w:tcPr>
+            <w:tcW w:w="1456" w:type="pct"/>
+            <w:gridSpan w:val="3"/>
+            <w:tcBorders>
+              <w:bottom w:val="single" w:sz="4" w:space="0" w:color="auto"/>
+            </w:tcBorders>
+          </w:tcPr>
+          <w:p>
+            <w:pPr>
+              <w:spacing w:before="40" w:after="20"/>
+              <w:rPr>
+                <w:rFonts w:ascii="Arial" w:hAnsi="Arial" w:cs="Arial"/>
+                <w:sz w:val="28"/>
+                <w:szCs w:val="28"/>
+              </w:rPr>
+            </w:pPr>
+          </w:p>
+        </w:tc>
       </w:tr>
       <w:tr>
         <w:trPr>
           <w:cantSplit/>
-          <w:trHeight w:val="156"/>
         </w:trPr>
         <w:tc>
           <w:tcPr>
-            <w:tcW w:w="1281" w:type="pct"/>
+            <w:tcW w:w="4005" w:type="pct"/>
+            <w:gridSpan w:val="8"/>
             <w:tcBorders>
               <w:left w:val="nil"/>
               <w:right w:val="nil"/>
@@ -544,41 +593,12 @@
                 <w:sz w:val="22"/>
               </w:rPr>
             </w:pPr>
-            <w:r>
-              <w:rPr>
-                <w:rFonts w:ascii="Arial" w:hAnsi="Arial" w:cs="Arial"/>
-                <w:b/>
-                <w:bCs/>
-                <w:sz w:val="22"/>
-              </w:rPr>
-              <w:t>Required elements</w:t>
-            </w:r>
-          </w:p>
-        </w:tc>
-        <w:tc>
-          <w:tcPr>
-            <w:tcW w:w="2723" w:type="pct"/>
-            <w:gridSpan w:val="4"/>
-            <w:tcBorders>
-              <w:left w:val="nil"/>
-              <w:right w:val="nil"/>
-            </w:tcBorders>
-          </w:tcPr>
-          <w:p>
-            <w:pPr>
-              <w:spacing w:before="80" w:after="40"/>
-              <w:rPr>
-                <w:rFonts w:ascii="Arial" w:hAnsi="Arial" w:cs="Arial"/>
-                <w:b/>
-                <w:bCs/>
-                <w:sz w:val="22"/>
-              </w:rPr>
-            </w:pPr>
-          </w:p>
-        </w:tc>
-        <w:tc>
-          <w:tcPr>
-            <w:tcW w:w="996" w:type="pct"/>
+          </w:p>
+        </w:tc>
+        <w:tc>
+          <w:tcPr>
+            <w:tcW w:w="995" w:type="pct"/>
+            <w:gridSpan w:val="2"/>
             <w:tcBorders>
               <w:left w:val="nil"/>
               <w:bottom w:val="nil"/>
@@ -599,12 +619,10 @@
         </w:tc>
       </w:tr>
       <w:tr>
-        <w:trPr>
-          <w:cantSplit/>
-        </w:trPr>
-        <w:tc>
-          <w:tcPr>
-            <w:tcW w:w="1281" w:type="pct"/>
+        <w:tc>
+          <w:tcPr>
+            <w:tcW w:w="1290" w:type="pct"/>
+            <w:gridSpan w:val="2"/>
           </w:tcPr>
           <w:p>
             <w:pPr>
@@ -617,20 +635,422 @@
               <w:rPr>
                 <w:rFonts w:ascii="Arial" w:hAnsi="Arial" w:cs="Arial"/>
               </w:rPr>
-              <w:t>File</w:t>
+              <w:t>Planning document</w:t>
             </w:r>
+          </w:p>
+        </w:tc>
+        <w:tc>
+          <w:tcPr>
+            <w:tcW w:w="3710" w:type="pct"/>
+            <w:gridSpan w:val="8"/>
+            <w:tcBorders>
+              <w:top w:val="single" w:sz="4" w:space="0" w:color="auto"/>
+            </w:tcBorders>
+          </w:tcPr>
+          <w:p>
+            <w:pPr>
+              <w:spacing w:before="40" w:after="20"/>
+              <w:rPr>
+                <w:rFonts w:ascii="Arial" w:hAnsi="Arial" w:cs="Arial"/>
+              </w:rPr>
+            </w:pPr>
+          </w:p>
+          <w:p>
+            <w:pPr>
+              <w:spacing w:before="40" w:after="20"/>
+              <w:rPr>
+                <w:rFonts w:ascii="Arial" w:hAnsi="Arial" w:cs="Arial"/>
+              </w:rPr>
+            </w:pPr>
+          </w:p>
+          <w:p>
+            <w:pPr>
+              <w:spacing w:before="40" w:after="20"/>
+              <w:rPr>
+                <w:rFonts w:ascii="Arial" w:hAnsi="Arial" w:cs="Arial"/>
+              </w:rPr>
+            </w:pPr>
+          </w:p>
+          <w:p>
+            <w:pPr>
+              <w:spacing w:before="40" w:after="20"/>
+              <w:rPr>
+                <w:rFonts w:ascii="Arial" w:hAnsi="Arial" w:cs="Arial"/>
+              </w:rPr>
+            </w:pPr>
+          </w:p>
+          <w:p>
+            <w:pPr>
+              <w:spacing w:before="40" w:after="20"/>
+              <w:rPr>
+                <w:rFonts w:ascii="Arial" w:hAnsi="Arial" w:cs="Arial"/>
+              </w:rPr>
+            </w:pPr>
+          </w:p>
+        </w:tc>
+      </w:tr>
+      <w:tr>
+        <w:tc>
+          <w:tcPr>
+            <w:tcW w:w="1290" w:type="pct"/>
+            <w:gridSpan w:val="2"/>
+          </w:tcPr>
+          <w:p>
+            <w:pPr>
+              <w:spacing w:before="40" w:after="20"/>
+              <w:rPr>
+                <w:rFonts w:ascii="Arial" w:hAnsi="Arial" w:cs="Arial"/>
+              </w:rPr>
+            </w:pPr>
             <w:r>
               <w:rPr>
                 <w:rFonts w:ascii="Arial" w:hAnsi="Arial" w:cs="Arial"/>
               </w:rPr>
-              <w:t xml:space="preserve"> Uploaded</w:t>
+              <w:t>Ideation report</w:t>
             </w:r>
           </w:p>
         </w:tc>
         <w:tc>
           <w:tcPr>
-            <w:tcW w:w="3719" w:type="pct"/>
-            <w:gridSpan w:val="5"/>
+            <w:tcW w:w="3710" w:type="pct"/>
+            <w:gridSpan w:val="8"/>
+            <w:tcBorders>
+              <w:bottom w:val="single" w:sz="4" w:space="0" w:color="auto"/>
+            </w:tcBorders>
+          </w:tcPr>
+          <w:p>
+            <w:pPr>
+              <w:spacing w:before="40" w:after="20"/>
+              <w:rPr>
+                <w:rFonts w:ascii="Arial" w:hAnsi="Arial" w:cs="Arial"/>
+              </w:rPr>
+            </w:pPr>
+          </w:p>
+          <w:p>
+            <w:pPr>
+              <w:spacing w:before="40" w:after="20"/>
+              <w:rPr>
+                <w:rFonts w:ascii="Arial" w:hAnsi="Arial" w:cs="Arial"/>
+              </w:rPr>
+            </w:pPr>
+          </w:p>
+          <w:p>
+            <w:pPr>
+              <w:spacing w:before="40" w:after="20"/>
+              <w:rPr>
+                <w:rFonts w:ascii="Arial" w:hAnsi="Arial" w:cs="Arial"/>
+              </w:rPr>
+            </w:pPr>
+          </w:p>
+          <w:p>
+            <w:pPr>
+              <w:spacing w:before="40" w:after="20"/>
+              <w:rPr>
+                <w:rFonts w:ascii="Arial" w:hAnsi="Arial" w:cs="Arial"/>
+              </w:rPr>
+            </w:pPr>
+          </w:p>
+          <w:p>
+            <w:pPr>
+              <w:spacing w:before="40" w:after="20"/>
+              <w:rPr>
+                <w:rFonts w:ascii="Arial" w:hAnsi="Arial" w:cs="Arial"/>
+              </w:rPr>
+            </w:pPr>
+          </w:p>
+        </w:tc>
+      </w:tr>
+      <w:tr>
+        <w:tc>
+          <w:tcPr>
+            <w:tcW w:w="1290" w:type="pct"/>
+            <w:gridSpan w:val="2"/>
+          </w:tcPr>
+          <w:p>
+            <w:pPr>
+              <w:spacing w:before="40" w:after="20"/>
+              <w:rPr>
+                <w:rFonts w:ascii="Arial" w:hAnsi="Arial" w:cs="Arial"/>
+              </w:rPr>
+            </w:pPr>
+            <w:r>
+              <w:rPr>
+                <w:rFonts w:ascii="Arial" w:hAnsi="Arial" w:cs="Arial"/>
+              </w:rPr>
+              <w:t>User research report</w:t>
+            </w:r>
+          </w:p>
+        </w:tc>
+        <w:tc>
+          <w:tcPr>
+            <w:tcW w:w="3710" w:type="pct"/>
+            <w:gridSpan w:val="8"/>
+            <w:tcBorders>
+              <w:bottom w:val="single" w:sz="4" w:space="0" w:color="auto"/>
+            </w:tcBorders>
+          </w:tcPr>
+          <w:p>
+            <w:pPr>
+              <w:spacing w:before="40" w:after="20"/>
+              <w:rPr>
+                <w:rFonts w:ascii="Arial" w:hAnsi="Arial" w:cs="Arial"/>
+              </w:rPr>
+            </w:pPr>
+          </w:p>
+          <w:p>
+            <w:pPr>
+              <w:spacing w:before="40" w:after="20"/>
+              <w:rPr>
+                <w:rFonts w:ascii="Arial" w:hAnsi="Arial" w:cs="Arial"/>
+              </w:rPr>
+            </w:pPr>
+          </w:p>
+          <w:p>
+            <w:pPr>
+              <w:spacing w:before="40" w:after="20"/>
+              <w:rPr>
+                <w:rFonts w:ascii="Arial" w:hAnsi="Arial" w:cs="Arial"/>
+              </w:rPr>
+            </w:pPr>
+          </w:p>
+          <w:p>
+            <w:pPr>
+              <w:spacing w:before="40" w:after="20"/>
+              <w:rPr>
+                <w:rFonts w:ascii="Arial" w:hAnsi="Arial" w:cs="Arial"/>
+              </w:rPr>
+            </w:pPr>
+          </w:p>
+          <w:p>
+            <w:pPr>
+              <w:spacing w:before="40" w:after="20"/>
+              <w:rPr>
+                <w:rFonts w:ascii="Arial" w:hAnsi="Arial" w:cs="Arial"/>
+              </w:rPr>
+            </w:pPr>
+          </w:p>
+        </w:tc>
+      </w:tr>
+      <w:tr>
+        <w:tc>
+          <w:tcPr>
+            <w:tcW w:w="1290" w:type="pct"/>
+            <w:gridSpan w:val="2"/>
+          </w:tcPr>
+          <w:p>
+            <w:pPr>
+              <w:spacing w:before="40" w:after="20"/>
+              <w:rPr>
+                <w:rFonts w:ascii="Arial" w:hAnsi="Arial" w:cs="Arial"/>
+              </w:rPr>
+            </w:pPr>
+            <w:r>
+              <w:rPr>
+                <w:rFonts w:ascii="Arial" w:hAnsi="Arial" w:cs="Arial"/>
+              </w:rPr>
+              <w:t>The proposal</w:t>
+            </w:r>
+          </w:p>
+        </w:tc>
+        <w:tc>
+          <w:tcPr>
+            <w:tcW w:w="3710" w:type="pct"/>
+            <w:gridSpan w:val="8"/>
+            <w:tcBorders>
+              <w:bottom w:val="single" w:sz="4" w:space="0" w:color="auto"/>
+            </w:tcBorders>
+          </w:tcPr>
+          <w:p>
+            <w:pPr>
+              <w:spacing w:before="40" w:after="20"/>
+              <w:rPr>
+                <w:rFonts w:ascii="Arial" w:hAnsi="Arial" w:cs="Arial"/>
+              </w:rPr>
+            </w:pPr>
+          </w:p>
+          <w:p>
+            <w:pPr>
+              <w:spacing w:before="40" w:after="20"/>
+              <w:rPr>
+                <w:rFonts w:ascii="Arial" w:hAnsi="Arial" w:cs="Arial"/>
+              </w:rPr>
+            </w:pPr>
+          </w:p>
+          <w:p>
+            <w:pPr>
+              <w:spacing w:before="40" w:after="20"/>
+              <w:rPr>
+                <w:rFonts w:ascii="Arial" w:hAnsi="Arial" w:cs="Arial"/>
+              </w:rPr>
+            </w:pPr>
+          </w:p>
+          <w:p>
+            <w:pPr>
+              <w:spacing w:before="40" w:after="20"/>
+              <w:rPr>
+                <w:rFonts w:ascii="Arial" w:hAnsi="Arial" w:cs="Arial"/>
+              </w:rPr>
+            </w:pPr>
+          </w:p>
+          <w:p>
+            <w:pPr>
+              <w:spacing w:before="40" w:after="20"/>
+              <w:rPr>
+                <w:rFonts w:ascii="Arial" w:hAnsi="Arial" w:cs="Arial"/>
+              </w:rPr>
+            </w:pPr>
+          </w:p>
+        </w:tc>
+      </w:tr>
+      <w:tr>
+        <w:tc>
+          <w:tcPr>
+            <w:tcW w:w="1290" w:type="pct"/>
+            <w:gridSpan w:val="2"/>
+            <w:tcBorders>
+              <w:bottom w:val="single" w:sz="4" w:space="0" w:color="auto"/>
+            </w:tcBorders>
+          </w:tcPr>
+          <w:p>
+            <w:pPr>
+              <w:spacing w:before="40" w:after="20"/>
+              <w:rPr>
+                <w:rFonts w:ascii="Arial" w:hAnsi="Arial" w:cs="Arial"/>
+              </w:rPr>
+            </w:pPr>
+            <w:r>
+              <w:rPr>
+                <w:rFonts w:ascii="Arial" w:hAnsi="Arial" w:cs="Arial"/>
+              </w:rPr>
+              <w:t>Competitor analysis</w:t>
+            </w:r>
+          </w:p>
+          <w:p>
+            <w:pPr>
+              <w:spacing w:before="40" w:after="20"/>
+              <w:rPr>
+                <w:rFonts w:ascii="Arial" w:hAnsi="Arial" w:cs="Arial"/>
+              </w:rPr>
+            </w:pPr>
+          </w:p>
+          <w:p>
+            <w:pPr>
+              <w:spacing w:before="40" w:after="20"/>
+              <w:rPr>
+                <w:rFonts w:ascii="Arial" w:hAnsi="Arial" w:cs="Arial"/>
+              </w:rPr>
+            </w:pPr>
+          </w:p>
+          <w:p>
+            <w:pPr>
+              <w:spacing w:before="40" w:after="20"/>
+              <w:rPr>
+                <w:rFonts w:ascii="Arial" w:hAnsi="Arial" w:cs="Arial"/>
+              </w:rPr>
+            </w:pPr>
+          </w:p>
+        </w:tc>
+        <w:tc>
+          <w:tcPr>
+            <w:tcW w:w="3710" w:type="pct"/>
+            <w:gridSpan w:val="8"/>
+            <w:tcBorders>
+              <w:bottom w:val="single" w:sz="4" w:space="0" w:color="auto"/>
+            </w:tcBorders>
+          </w:tcPr>
+          <w:p>
+            <w:pPr>
+              <w:spacing w:before="40" w:after="20"/>
+              <w:rPr>
+                <w:rFonts w:ascii="Arial" w:hAnsi="Arial" w:cs="Arial"/>
+              </w:rPr>
+            </w:pPr>
+          </w:p>
+          <w:p>
+            <w:pPr>
+              <w:spacing w:before="40" w:after="20"/>
+              <w:rPr>
+                <w:rFonts w:ascii="Arial" w:hAnsi="Arial" w:cs="Arial"/>
+              </w:rPr>
+            </w:pPr>
+          </w:p>
+          <w:p>
+            <w:pPr>
+              <w:spacing w:before="40" w:after="20"/>
+              <w:rPr>
+                <w:rFonts w:ascii="Arial" w:hAnsi="Arial" w:cs="Arial"/>
+              </w:rPr>
+            </w:pPr>
+          </w:p>
+          <w:p>
+            <w:pPr>
+              <w:spacing w:before="40" w:after="20"/>
+              <w:rPr>
+                <w:rFonts w:ascii="Arial" w:hAnsi="Arial" w:cs="Arial"/>
+              </w:rPr>
+            </w:pPr>
+          </w:p>
+          <w:p>
+            <w:pPr>
+              <w:spacing w:before="40" w:after="20"/>
+              <w:rPr>
+                <w:rFonts w:ascii="Arial" w:hAnsi="Arial" w:cs="Arial"/>
+              </w:rPr>
+            </w:pPr>
+          </w:p>
+        </w:tc>
+      </w:tr>
+      <w:tr>
+        <w:tc>
+          <w:tcPr>
+            <w:tcW w:w="5000" w:type="pct"/>
+            <w:gridSpan w:val="10"/>
+            <w:tcBorders>
+              <w:left w:val="nil"/>
+              <w:right w:val="nil"/>
+            </w:tcBorders>
+          </w:tcPr>
+          <w:p>
+            <w:pPr>
+              <w:spacing w:before="40" w:after="20"/>
+              <w:rPr>
+                <w:rFonts w:ascii="Arial" w:hAnsi="Arial" w:cs="Arial"/>
+              </w:rPr>
+            </w:pPr>
+          </w:p>
+        </w:tc>
+      </w:tr>
+      <w:tr>
+        <w:tc>
+          <w:tcPr>
+            <w:tcW w:w="1290" w:type="pct"/>
+            <w:gridSpan w:val="2"/>
+            <w:tcBorders>
+              <w:bottom w:val="single" w:sz="4" w:space="0" w:color="auto"/>
+            </w:tcBorders>
+          </w:tcPr>
+          <w:p>
+            <w:pPr>
+              <w:spacing w:before="40" w:after="20"/>
+              <w:rPr>
+                <w:rFonts w:ascii="Arial" w:hAnsi="Arial" w:cs="Arial"/>
+              </w:rPr>
+            </w:pPr>
+            <w:r>
+              <w:rPr>
+                <w:rFonts w:ascii="Arial" w:hAnsi="Arial" w:cs="Arial"/>
+              </w:rPr>
+              <w:t>Attendance</w:t>
+            </w:r>
+          </w:p>
+        </w:tc>
+        <w:tc>
+          <w:tcPr>
+            <w:tcW w:w="797" w:type="pct"/>
+            <w:gridSpan w:val="2"/>
+            <w:tcBorders>
+              <w:bottom w:val="single" w:sz="4" w:space="0" w:color="auto"/>
+            </w:tcBorders>
           </w:tcPr>
           <w:p>
             <w:pPr>
@@ -645,160 +1065,38 @@
               </w:rPr>
               <w:sym w:font="Wingdings" w:char="F070"/>
             </w:r>
+          </w:p>
+        </w:tc>
+        <w:tc>
+          <w:tcPr>
+            <w:tcW w:w="1456" w:type="pct"/>
+            <w:gridSpan w:val="3"/>
+            <w:tcBorders>
+              <w:bottom w:val="single" w:sz="4" w:space="0" w:color="auto"/>
+            </w:tcBorders>
+          </w:tcPr>
+          <w:p>
+            <w:pPr>
+              <w:spacing w:before="40" w:after="20"/>
+              <w:rPr>
+                <w:rFonts w:ascii="Arial" w:hAnsi="Arial" w:cs="Arial"/>
+              </w:rPr>
+            </w:pPr>
             <w:r>
               <w:rPr>
                 <w:rFonts w:ascii="Arial" w:hAnsi="Arial" w:cs="Arial"/>
               </w:rPr>
-              <w:t xml:space="preserve"> .pptx format slides</w:t>
+              <w:t>Professionalism</w:t>
             </w:r>
           </w:p>
         </w:tc>
-      </w:tr>
-      <w:tr>
-        <w:tc>
-          <w:tcPr>
-            <w:tcW w:w="1281" w:type="pct"/>
-          </w:tcPr>
-          <w:p>
-            <w:pPr>
-              <w:spacing w:before="40" w:after="20"/>
-              <w:rPr>
-                <w:rFonts w:ascii="Arial" w:hAnsi="Arial" w:cs="Arial"/>
-              </w:rPr>
-            </w:pPr>
-            <w:r>
-              <w:rPr>
-                <w:rFonts w:ascii="Arial" w:hAnsi="Arial" w:cs="Arial"/>
-              </w:rPr>
-              <w:t>Proposal</w:t>
-            </w:r>
-            <w:bookmarkStart w:id="0" w:name="_GoBack"/>
-            <w:bookmarkEnd w:id="0"/>
-          </w:p>
-        </w:tc>
-        <w:tc>
-          <w:tcPr>
-            <w:tcW w:w="799" w:type="pct"/>
-          </w:tcPr>
-          <w:p>
-            <w:pPr>
-              <w:spacing w:before="40" w:after="20"/>
-              <w:rPr>
-                <w:rFonts w:ascii="Arial" w:hAnsi="Arial" w:cs="Arial"/>
-              </w:rPr>
-            </w:pPr>
-            <w:r>
-              <w:rPr>
-                <w:rFonts w:ascii="Arial" w:hAnsi="Arial" w:cs="Arial"/>
-              </w:rPr>
-              <w:sym w:font="Wingdings" w:char="F070"/>
-            </w:r>
-          </w:p>
-        </w:tc>
-        <w:tc>
-          <w:tcPr>
-            <w:tcW w:w="1460" w:type="pct"/>
-            <w:gridSpan w:val="2"/>
-          </w:tcPr>
-          <w:p>
-            <w:pPr>
-              <w:spacing w:before="40" w:after="20"/>
-              <w:rPr>
-                <w:rFonts w:ascii="Arial" w:hAnsi="Arial" w:cs="Arial"/>
-              </w:rPr>
-            </w:pPr>
-            <w:r>
-              <w:rPr>
-                <w:rFonts w:ascii="Arial" w:hAnsi="Arial" w:cs="Arial"/>
-              </w:rPr>
-              <w:t>Competitor analysis</w:t>
-            </w:r>
-          </w:p>
-        </w:tc>
-        <w:tc>
-          <w:tcPr>
-            <w:tcW w:w="1460" w:type="pct"/>
-            <w:gridSpan w:val="2"/>
-          </w:tcPr>
-          <w:p>
-            <w:pPr>
-              <w:spacing w:before="40" w:after="20"/>
-              <w:rPr>
-                <w:rFonts w:ascii="Arial" w:hAnsi="Arial" w:cs="Arial"/>
-              </w:rPr>
-            </w:pPr>
-            <w:r>
-              <w:rPr>
-                <w:rFonts w:ascii="Arial" w:hAnsi="Arial" w:cs="Arial"/>
-              </w:rPr>
-              <w:sym w:font="Wingdings" w:char="F070"/>
-            </w:r>
-          </w:p>
-        </w:tc>
-      </w:tr>
-      <w:tr>
-        <w:tc>
-          <w:tcPr>
-            <w:tcW w:w="1281" w:type="pct"/>
-          </w:tcPr>
-          <w:p>
-            <w:pPr>
-              <w:spacing w:before="40" w:after="20"/>
-              <w:rPr>
-                <w:rFonts w:ascii="Arial" w:hAnsi="Arial" w:cs="Arial"/>
-              </w:rPr>
-            </w:pPr>
-            <w:r>
-              <w:rPr>
-                <w:rFonts w:ascii="Arial" w:hAnsi="Arial" w:cs="Arial"/>
-              </w:rPr>
-              <w:t>Attendance</w:t>
-            </w:r>
-          </w:p>
-        </w:tc>
-        <w:tc>
-          <w:tcPr>
-            <w:tcW w:w="799" w:type="pct"/>
-          </w:tcPr>
-          <w:p>
-            <w:pPr>
-              <w:spacing w:before="40" w:after="20"/>
-              <w:rPr>
-                <w:rFonts w:ascii="Arial" w:hAnsi="Arial" w:cs="Arial"/>
-              </w:rPr>
-            </w:pPr>
-            <w:r>
-              <w:rPr>
-                <w:rFonts w:ascii="Arial" w:hAnsi="Arial" w:cs="Arial"/>
-              </w:rPr>
-              <w:sym w:font="Wingdings" w:char="F070"/>
-            </w:r>
-          </w:p>
-        </w:tc>
-        <w:tc>
-          <w:tcPr>
-            <w:tcW w:w="1460" w:type="pct"/>
-            <w:gridSpan w:val="2"/>
-          </w:tcPr>
-          <w:p>
-            <w:pPr>
-              <w:spacing w:before="40" w:after="20"/>
-              <w:rPr>
-                <w:rFonts w:ascii="Arial" w:hAnsi="Arial" w:cs="Arial"/>
-              </w:rPr>
-            </w:pPr>
-            <w:r>
-              <w:rPr>
-                <w:rFonts w:ascii="Arial" w:hAnsi="Arial" w:cs="Arial"/>
-              </w:rPr>
-              <w:t>Punctuality</w:t>
-            </w:r>
-          </w:p>
-        </w:tc>
-        <w:tc>
-          <w:tcPr>
-            <w:tcW w:w="1460" w:type="pct"/>
-            <w:gridSpan w:val="2"/>
+        <w:tc>
+          <w:tcPr>
+            <w:tcW w:w="1456" w:type="pct"/>
+            <w:gridSpan w:val="3"/>
+            <w:tcBorders>
+              <w:bottom w:val="single" w:sz="4" w:space="0" w:color="auto"/>
+            </w:tcBorders>
           </w:tcPr>
           <w:p>
             <w:pPr>
@@ -822,323 +1120,9 @@
         </w:trPr>
         <w:tc>
           <w:tcPr>
-            <w:tcW w:w="4004" w:type="pct"/>
-            <w:gridSpan w:val="5"/>
+            <w:tcW w:w="5000" w:type="pct"/>
+            <w:gridSpan w:val="10"/>
             <w:tcBorders>
-              <w:left w:val="nil"/>
-              <w:right w:val="nil"/>
-            </w:tcBorders>
-          </w:tcPr>
-          <w:p>
-            <w:pPr>
-              <w:spacing w:before="80" w:after="40"/>
-              <w:rPr>
-                <w:rFonts w:ascii="Arial" w:hAnsi="Arial" w:cs="Arial"/>
-                <w:b/>
-                <w:bCs/>
-                <w:sz w:val="22"/>
-              </w:rPr>
-            </w:pPr>
-            <w:r>
-              <w:rPr>
-                <w:rFonts w:ascii="Arial" w:hAnsi="Arial" w:cs="Arial"/>
-                <w:b/>
-                <w:bCs/>
-                <w:sz w:val="22"/>
-              </w:rPr>
-              <w:t>Notes on Quality of Presentation</w:t>
-            </w:r>
-          </w:p>
-        </w:tc>
-        <w:tc>
-          <w:tcPr>
-            <w:tcW w:w="996" w:type="pct"/>
-            <w:tcBorders>
-              <w:left w:val="nil"/>
-              <w:bottom w:val="nil"/>
-              <w:right w:val="nil"/>
-            </w:tcBorders>
-          </w:tcPr>
-          <w:p>
-            <w:pPr>
-              <w:spacing w:before="80" w:after="40"/>
-              <w:rPr>
-                <w:rFonts w:ascii="Arial" w:hAnsi="Arial" w:cs="Arial"/>
-                <w:b/>
-                <w:bCs/>
-                <w:sz w:val="22"/>
-              </w:rPr>
-            </w:pPr>
-          </w:p>
-        </w:tc>
-      </w:tr>
-      <w:tr>
-        <w:tc>
-          <w:tcPr>
-            <w:tcW w:w="1281" w:type="pct"/>
-          </w:tcPr>
-          <w:p>
-            <w:pPr>
-              <w:spacing w:before="40" w:after="20"/>
-              <w:rPr>
-                <w:rFonts w:ascii="Arial" w:hAnsi="Arial" w:cs="Arial"/>
-              </w:rPr>
-            </w:pPr>
-            <w:r>
-              <w:rPr>
-                <w:rFonts w:ascii="Arial" w:hAnsi="Arial" w:cs="Arial"/>
-              </w:rPr>
-              <w:t>Time management</w:t>
-            </w:r>
-          </w:p>
-        </w:tc>
-        <w:tc>
-          <w:tcPr>
-            <w:tcW w:w="3719" w:type="pct"/>
-            <w:gridSpan w:val="5"/>
-            <w:tcBorders>
-              <w:top w:val="single" w:sz="4" w:space="0" w:color="auto"/>
-            </w:tcBorders>
-          </w:tcPr>
-          <w:p>
-            <w:pPr>
-              <w:spacing w:before="40" w:after="20"/>
-              <w:rPr>
-                <w:rFonts w:ascii="Arial" w:hAnsi="Arial" w:cs="Arial"/>
-              </w:rPr>
-            </w:pPr>
-          </w:p>
-          <w:p>
-            <w:pPr>
-              <w:spacing w:before="40" w:after="20"/>
-              <w:rPr>
-                <w:rFonts w:ascii="Arial" w:hAnsi="Arial" w:cs="Arial"/>
-              </w:rPr>
-            </w:pPr>
-          </w:p>
-          <w:p>
-            <w:pPr>
-              <w:spacing w:before="40" w:after="20"/>
-              <w:rPr>
-                <w:rFonts w:ascii="Arial" w:hAnsi="Arial" w:cs="Arial"/>
-              </w:rPr>
-            </w:pPr>
-          </w:p>
-          <w:p>
-            <w:pPr>
-              <w:spacing w:before="40" w:after="20"/>
-              <w:rPr>
-                <w:rFonts w:ascii="Arial" w:hAnsi="Arial" w:cs="Arial"/>
-              </w:rPr>
-            </w:pPr>
-          </w:p>
-        </w:tc>
-      </w:tr>
-      <w:tr>
-        <w:tc>
-          <w:tcPr>
-            <w:tcW w:w="1281" w:type="pct"/>
-          </w:tcPr>
-          <w:p>
-            <w:pPr>
-              <w:spacing w:before="40" w:after="20"/>
-              <w:rPr>
-                <w:rFonts w:ascii="Arial" w:hAnsi="Arial" w:cs="Arial"/>
-              </w:rPr>
-            </w:pPr>
-            <w:r>
-              <w:rPr>
-                <w:rFonts w:ascii="Arial" w:hAnsi="Arial" w:cs="Arial"/>
-              </w:rPr>
-              <w:t>Delivery</w:t>
-            </w:r>
-          </w:p>
-        </w:tc>
-        <w:tc>
-          <w:tcPr>
-            <w:tcW w:w="3719" w:type="pct"/>
-            <w:gridSpan w:val="5"/>
-            <w:tcBorders>
-              <w:bottom w:val="single" w:sz="4" w:space="0" w:color="auto"/>
-            </w:tcBorders>
-          </w:tcPr>
-          <w:p>
-            <w:pPr>
-              <w:spacing w:before="40" w:after="20"/>
-              <w:rPr>
-                <w:rFonts w:ascii="Arial" w:hAnsi="Arial" w:cs="Arial"/>
-              </w:rPr>
-            </w:pPr>
-          </w:p>
-          <w:p>
-            <w:pPr>
-              <w:spacing w:before="40" w:after="20"/>
-              <w:rPr>
-                <w:rFonts w:ascii="Arial" w:hAnsi="Arial" w:cs="Arial"/>
-              </w:rPr>
-            </w:pPr>
-          </w:p>
-          <w:p>
-            <w:pPr>
-              <w:spacing w:before="40" w:after="20"/>
-              <w:rPr>
-                <w:rFonts w:ascii="Arial" w:hAnsi="Arial" w:cs="Arial"/>
-              </w:rPr>
-            </w:pPr>
-          </w:p>
-          <w:p>
-            <w:pPr>
-              <w:spacing w:before="40" w:after="20"/>
-              <w:rPr>
-                <w:rFonts w:ascii="Arial" w:hAnsi="Arial" w:cs="Arial"/>
-              </w:rPr>
-            </w:pPr>
-          </w:p>
-        </w:tc>
-      </w:tr>
-      <w:tr>
-        <w:tc>
-          <w:tcPr>
-            <w:tcW w:w="1281" w:type="pct"/>
-          </w:tcPr>
-          <w:p>
-            <w:pPr>
-              <w:spacing w:before="40" w:after="20"/>
-              <w:rPr>
-                <w:rFonts w:ascii="Arial" w:hAnsi="Arial" w:cs="Arial"/>
-              </w:rPr>
-            </w:pPr>
-            <w:r>
-              <w:rPr>
-                <w:rFonts w:ascii="Arial" w:hAnsi="Arial" w:cs="Arial"/>
-              </w:rPr>
-              <w:t>Quality of s</w:t>
-            </w:r>
-            <w:r>
-              <w:rPr>
-                <w:rFonts w:ascii="Arial" w:hAnsi="Arial" w:cs="Arial"/>
-              </w:rPr>
-              <w:t>lides</w:t>
-            </w:r>
-          </w:p>
-        </w:tc>
-        <w:tc>
-          <w:tcPr>
-            <w:tcW w:w="3719" w:type="pct"/>
-            <w:gridSpan w:val="5"/>
-            <w:tcBorders>
-              <w:bottom w:val="single" w:sz="4" w:space="0" w:color="auto"/>
-            </w:tcBorders>
-          </w:tcPr>
-          <w:p>
-            <w:pPr>
-              <w:spacing w:before="40" w:after="20"/>
-              <w:rPr>
-                <w:rFonts w:ascii="Arial" w:hAnsi="Arial" w:cs="Arial"/>
-              </w:rPr>
-            </w:pPr>
-          </w:p>
-          <w:p>
-            <w:pPr>
-              <w:spacing w:before="40" w:after="20"/>
-              <w:rPr>
-                <w:rFonts w:ascii="Arial" w:hAnsi="Arial" w:cs="Arial"/>
-              </w:rPr>
-            </w:pPr>
-          </w:p>
-          <w:p>
-            <w:pPr>
-              <w:spacing w:before="40" w:after="20"/>
-              <w:rPr>
-                <w:rFonts w:ascii="Arial" w:hAnsi="Arial" w:cs="Arial"/>
-              </w:rPr>
-            </w:pPr>
-          </w:p>
-          <w:p>
-            <w:pPr>
-              <w:spacing w:before="40" w:after="20"/>
-              <w:rPr>
-                <w:rFonts w:ascii="Arial" w:hAnsi="Arial" w:cs="Arial"/>
-              </w:rPr>
-            </w:pPr>
-          </w:p>
-        </w:tc>
-      </w:tr>
-      <w:tr>
-        <w:tc>
-          <w:tcPr>
-            <w:tcW w:w="1281" w:type="pct"/>
-          </w:tcPr>
-          <w:p>
-            <w:pPr>
-              <w:spacing w:before="40" w:after="20"/>
-              <w:rPr>
-                <w:rFonts w:ascii="Arial" w:hAnsi="Arial" w:cs="Arial"/>
-              </w:rPr>
-            </w:pPr>
-            <w:r>
-              <w:rPr>
-                <w:rFonts w:ascii="Arial" w:hAnsi="Arial" w:cs="Arial"/>
-              </w:rPr>
-              <w:t xml:space="preserve">Overall </w:t>
-            </w:r>
-            <w:r>
-              <w:rPr>
-                <w:rFonts w:ascii="Arial" w:hAnsi="Arial" w:cs="Arial"/>
-              </w:rPr>
-              <w:t>Professionalism</w:t>
-            </w:r>
-          </w:p>
-        </w:tc>
-        <w:tc>
-          <w:tcPr>
-            <w:tcW w:w="3719" w:type="pct"/>
-            <w:gridSpan w:val="5"/>
-            <w:tcBorders>
-              <w:bottom w:val="single" w:sz="4" w:space="0" w:color="auto"/>
-            </w:tcBorders>
-          </w:tcPr>
-          <w:p>
-            <w:pPr>
-              <w:spacing w:before="40" w:after="20"/>
-              <w:rPr>
-                <w:rFonts w:ascii="Arial" w:hAnsi="Arial" w:cs="Arial"/>
-              </w:rPr>
-            </w:pPr>
-          </w:p>
-          <w:p>
-            <w:pPr>
-              <w:spacing w:before="40" w:after="20"/>
-              <w:rPr>
-                <w:rFonts w:ascii="Arial" w:hAnsi="Arial" w:cs="Arial"/>
-              </w:rPr>
-            </w:pPr>
-          </w:p>
-          <w:p>
-            <w:pPr>
-              <w:spacing w:before="40" w:after="20"/>
-              <w:rPr>
-                <w:rFonts w:ascii="Arial" w:hAnsi="Arial" w:cs="Arial"/>
-              </w:rPr>
-            </w:pPr>
-          </w:p>
-          <w:p>
-            <w:pPr>
-              <w:spacing w:before="40" w:after="20"/>
-              <w:rPr>
-                <w:rFonts w:ascii="Arial" w:hAnsi="Arial" w:cs="Arial"/>
-              </w:rPr>
-            </w:pPr>
-          </w:p>
-        </w:tc>
-      </w:tr>
-      <w:tr>
-        <w:tc>
-          <w:tcPr>
-            <w:tcW w:w="5000" w:type="pct"/>
-            <w:gridSpan w:val="6"/>
-            <w:tcBorders>
-              <w:top w:val="nil"/>
               <w:left w:val="nil"/>
               <w:bottom w:val="single" w:sz="4" w:space="0" w:color="auto"/>
               <w:right w:val="nil"/>
@@ -1149,886 +1133,6 @@
               <w:spacing w:before="40" w:after="20"/>
               <w:rPr>
                 <w:rFonts w:ascii="Arial" w:hAnsi="Arial" w:cs="Arial"/>
-                <w:b/>
-                <w:bCs/>
-                <w:i/>
-                <w:sz w:val="22"/>
-              </w:rPr>
-            </w:pPr>
-            <w:r>
-              <w:rPr>
-                <w:rFonts w:ascii="Arial" w:hAnsi="Arial" w:cs="Arial"/>
-                <w:b/>
-                <w:bCs/>
-                <w:i/>
-                <w:sz w:val="22"/>
-              </w:rPr>
-              <w:t xml:space="preserve">Notes on </w:t>
-            </w:r>
-            <w:r>
-              <w:rPr>
-                <w:rFonts w:ascii="Arial" w:hAnsi="Arial" w:cs="Arial"/>
-                <w:b/>
-                <w:bCs/>
-                <w:i/>
-                <w:sz w:val="22"/>
-              </w:rPr>
-              <w:t>Required elements</w:t>
-            </w:r>
-          </w:p>
-        </w:tc>
-      </w:tr>
-      <w:tr>
-        <w:trPr>
-          <w:trHeight w:val="1026"/>
-        </w:trPr>
-        <w:tc>
-          <w:tcPr>
-            <w:tcW w:w="5000" w:type="pct"/>
-            <w:gridSpan w:val="6"/>
-            <w:tcBorders>
-              <w:top w:val="single" w:sz="4" w:space="0" w:color="auto"/>
-              <w:left w:val="single" w:sz="4" w:space="0" w:color="auto"/>
-              <w:right w:val="single" w:sz="4" w:space="0" w:color="auto"/>
-            </w:tcBorders>
-          </w:tcPr>
-          <w:p>
-            <w:pPr>
-              <w:spacing w:before="40" w:after="20"/>
-              <w:rPr>
-                <w:rFonts w:ascii="Arial" w:hAnsi="Arial" w:cs="Arial"/>
-                <w:b/>
-                <w:bCs/>
-                <w:i/>
-                <w:sz w:val="22"/>
-              </w:rPr>
-            </w:pPr>
-            <w:r>
-              <w:rPr>
-                <w:rFonts w:ascii="Arial" w:hAnsi="Arial" w:cs="Arial"/>
-              </w:rPr>
-              <w:t>Introduction</w:t>
-            </w:r>
-            <w:r>
-              <w:rPr>
-                <w:rFonts w:ascii="Arial" w:hAnsi="Arial" w:cs="Arial"/>
-                <w:b/>
-                <w:bCs/>
-                <w:i/>
-                <w:sz w:val="22"/>
-              </w:rPr>
-              <w:t xml:space="preserve"> </w:t>
-            </w:r>
-          </w:p>
-          <w:p>
-            <w:pPr>
-              <w:spacing w:before="40" w:after="20"/>
-              <w:rPr>
-                <w:rFonts w:ascii="Arial" w:hAnsi="Arial" w:cs="Arial"/>
-                <w:b/>
-                <w:bCs/>
-                <w:sz w:val="22"/>
-              </w:rPr>
-            </w:pPr>
-          </w:p>
-        </w:tc>
-      </w:tr>
-      <w:tr>
-        <w:tc>
-          <w:tcPr>
-            <w:tcW w:w="5000" w:type="pct"/>
-            <w:gridSpan w:val="6"/>
-            <w:tcBorders>
-              <w:top w:val="single" w:sz="4" w:space="0" w:color="auto"/>
-              <w:left w:val="single" w:sz="4" w:space="0" w:color="auto"/>
-              <w:bottom w:val="single" w:sz="4" w:space="0" w:color="auto"/>
-              <w:right w:val="single" w:sz="4" w:space="0" w:color="auto"/>
-            </w:tcBorders>
-          </w:tcPr>
-          <w:p>
-            <w:pPr>
-              <w:spacing w:before="40" w:after="20"/>
-              <w:rPr>
-                <w:rFonts w:ascii="Arial" w:hAnsi="Arial" w:cs="Arial"/>
-              </w:rPr>
-            </w:pPr>
-            <w:r>
-              <w:rPr>
-                <w:rFonts w:ascii="Arial" w:hAnsi="Arial" w:cs="Arial"/>
-              </w:rPr>
-              <w:t>Ideation</w:t>
-            </w:r>
-          </w:p>
-          <w:p>
-            <w:pPr>
-              <w:spacing w:before="40" w:after="20"/>
-              <w:rPr>
-                <w:rFonts w:ascii="Arial" w:hAnsi="Arial" w:cs="Arial"/>
-                <w:b/>
-                <w:bCs/>
-                <w:i/>
-                <w:sz w:val="22"/>
-              </w:rPr>
-            </w:pPr>
-          </w:p>
-          <w:p>
-            <w:pPr>
-              <w:spacing w:before="40" w:after="20"/>
-              <w:rPr>
-                <w:rFonts w:ascii="Arial" w:hAnsi="Arial" w:cs="Arial"/>
-                <w:b/>
-                <w:bCs/>
-                <w:i/>
-                <w:sz w:val="22"/>
-              </w:rPr>
-            </w:pPr>
-          </w:p>
-          <w:p>
-            <w:pPr>
-              <w:spacing w:before="40" w:after="20"/>
-              <w:rPr>
-                <w:rFonts w:ascii="Arial" w:hAnsi="Arial" w:cs="Arial"/>
-                <w:b/>
-                <w:bCs/>
-                <w:sz w:val="22"/>
-              </w:rPr>
-            </w:pPr>
-          </w:p>
-        </w:tc>
-      </w:tr>
-      <w:tr>
-        <w:tc>
-          <w:tcPr>
-            <w:tcW w:w="5000" w:type="pct"/>
-            <w:gridSpan w:val="6"/>
-            <w:tcBorders>
-              <w:top w:val="single" w:sz="4" w:space="0" w:color="auto"/>
-              <w:left w:val="single" w:sz="4" w:space="0" w:color="auto"/>
-              <w:bottom w:val="single" w:sz="4" w:space="0" w:color="auto"/>
-              <w:right w:val="single" w:sz="4" w:space="0" w:color="auto"/>
-            </w:tcBorders>
-          </w:tcPr>
-          <w:p>
-            <w:pPr>
-              <w:spacing w:before="40" w:after="20"/>
-              <w:rPr>
-                <w:rFonts w:ascii="Arial" w:hAnsi="Arial" w:cs="Arial"/>
-              </w:rPr>
-            </w:pPr>
-            <w:r>
-              <w:rPr>
-                <w:rFonts w:ascii="Arial" w:hAnsi="Arial" w:cs="Arial"/>
-              </w:rPr>
-              <w:t>User research</w:t>
-            </w:r>
-          </w:p>
-          <w:p>
-            <w:pPr>
-              <w:spacing w:before="40" w:after="20"/>
-              <w:rPr>
-                <w:rFonts w:ascii="Arial" w:hAnsi="Arial" w:cs="Arial"/>
-                <w:b/>
-                <w:bCs/>
-                <w:i/>
-                <w:sz w:val="22"/>
-              </w:rPr>
-            </w:pPr>
-          </w:p>
-          <w:p>
-            <w:pPr>
-              <w:spacing w:before="40" w:after="20"/>
-              <w:rPr>
-                <w:rFonts w:ascii="Arial" w:hAnsi="Arial" w:cs="Arial"/>
-                <w:b/>
-                <w:bCs/>
-                <w:i/>
-                <w:sz w:val="22"/>
-              </w:rPr>
-            </w:pPr>
-          </w:p>
-          <w:p>
-            <w:pPr>
-              <w:spacing w:before="40" w:after="20"/>
-              <w:rPr>
-                <w:rFonts w:ascii="Arial" w:hAnsi="Arial" w:cs="Arial"/>
-                <w:b/>
-                <w:bCs/>
-                <w:sz w:val="22"/>
-              </w:rPr>
-            </w:pPr>
-          </w:p>
-        </w:tc>
-      </w:tr>
-      <w:tr>
-        <w:tc>
-          <w:tcPr>
-            <w:tcW w:w="5000" w:type="pct"/>
-            <w:gridSpan w:val="6"/>
-            <w:tcBorders>
-              <w:top w:val="single" w:sz="4" w:space="0" w:color="auto"/>
-              <w:left w:val="single" w:sz="4" w:space="0" w:color="auto"/>
-              <w:bottom w:val="single" w:sz="4" w:space="0" w:color="auto"/>
-              <w:right w:val="single" w:sz="4" w:space="0" w:color="auto"/>
-            </w:tcBorders>
-          </w:tcPr>
-          <w:p>
-            <w:pPr>
-              <w:spacing w:before="40" w:after="20"/>
-              <w:rPr>
-                <w:rFonts w:ascii="Arial" w:hAnsi="Arial" w:cs="Arial"/>
-              </w:rPr>
-            </w:pPr>
-            <w:r>
-              <w:rPr>
-                <w:rFonts w:ascii="Arial" w:hAnsi="Arial" w:cs="Arial"/>
-              </w:rPr>
-              <w:t>Proposal</w:t>
-            </w:r>
-          </w:p>
-          <w:p>
-            <w:pPr>
-              <w:spacing w:before="40" w:after="20"/>
-              <w:rPr>
-                <w:rFonts w:ascii="Arial" w:hAnsi="Arial" w:cs="Arial"/>
-                <w:b/>
-                <w:bCs/>
-                <w:i/>
-                <w:sz w:val="22"/>
-              </w:rPr>
-            </w:pPr>
-          </w:p>
-          <w:p>
-            <w:pPr>
-              <w:spacing w:before="40" w:after="20"/>
-              <w:rPr>
-                <w:rFonts w:ascii="Arial" w:hAnsi="Arial" w:cs="Arial"/>
-                <w:b/>
-                <w:bCs/>
-                <w:i/>
-                <w:sz w:val="22"/>
-              </w:rPr>
-            </w:pPr>
-          </w:p>
-          <w:p>
-            <w:pPr>
-              <w:spacing w:before="40" w:after="20"/>
-              <w:rPr>
-                <w:rFonts w:ascii="Arial" w:hAnsi="Arial" w:cs="Arial"/>
-                <w:b/>
-                <w:bCs/>
-                <w:sz w:val="22"/>
-              </w:rPr>
-            </w:pPr>
-          </w:p>
-        </w:tc>
-      </w:tr>
-    </w:tbl>
-    <w:p>
-      <w:r>
-        <w:br w:type="page"/>
-      </w:r>
-    </w:p>
-    <w:tbl>
-      <w:tblPr>
-        <w:tblW w:w="4748" w:type="pct"/>
-        <w:tblBorders>
-          <w:top w:val="single" w:sz="4" w:space="0" w:color="auto"/>
-          <w:left w:val="single" w:sz="4" w:space="0" w:color="auto"/>
-          <w:bottom w:val="single" w:sz="4" w:space="0" w:color="auto"/>
-          <w:right w:val="single" w:sz="4" w:space="0" w:color="auto"/>
-          <w:insideH w:val="single" w:sz="4" w:space="0" w:color="auto"/>
-          <w:insideV w:val="single" w:sz="4" w:space="0" w:color="auto"/>
-        </w:tblBorders>
-        <w:tblLook w:val="0000" w:firstRow="0" w:lastRow="0" w:firstColumn="0" w:lastColumn="0" w:noHBand="0" w:noVBand="0"/>
-      </w:tblPr>
-      <w:tblGrid>
-        <w:gridCol w:w="859"/>
-        <w:gridCol w:w="1828"/>
-        <w:gridCol w:w="1681"/>
-        <w:gridCol w:w="1841"/>
-        <w:gridCol w:w="1474"/>
-        <w:gridCol w:w="1093"/>
-      </w:tblGrid>
-      <w:tr>
-        <w:tc>
-          <w:tcPr>
-            <w:tcW w:w="5000" w:type="pct"/>
-            <w:gridSpan w:val="6"/>
-            <w:tcBorders>
-              <w:top w:val="single" w:sz="4" w:space="0" w:color="auto"/>
-              <w:left w:val="single" w:sz="4" w:space="0" w:color="auto"/>
-              <w:bottom w:val="single" w:sz="4" w:space="0" w:color="auto"/>
-              <w:right w:val="single" w:sz="4" w:space="0" w:color="auto"/>
-            </w:tcBorders>
-          </w:tcPr>
-          <w:p>
-            <w:pPr>
-              <w:spacing w:before="40" w:after="20"/>
-              <w:rPr>
-                <w:rFonts w:ascii="Arial" w:hAnsi="Arial" w:cs="Arial"/>
-              </w:rPr>
-            </w:pPr>
-            <w:r>
-              <w:rPr>
-                <w:rFonts w:ascii="Arial" w:hAnsi="Arial" w:cs="Arial"/>
-              </w:rPr>
-              <w:lastRenderedPageBreak/>
-              <w:t>Competitor analysis</w:t>
-            </w:r>
-          </w:p>
-          <w:p>
-            <w:pPr>
-              <w:spacing w:before="40" w:after="20"/>
-              <w:rPr>
-                <w:rFonts w:ascii="Arial" w:hAnsi="Arial" w:cs="Arial"/>
-                <w:b/>
-                <w:bCs/>
-                <w:i/>
-                <w:sz w:val="22"/>
-              </w:rPr>
-            </w:pPr>
-          </w:p>
-          <w:p>
-            <w:pPr>
-              <w:spacing w:before="40" w:after="20"/>
-              <w:rPr>
-                <w:rFonts w:ascii="Arial" w:hAnsi="Arial" w:cs="Arial"/>
-                <w:b/>
-                <w:bCs/>
-                <w:i/>
-                <w:sz w:val="22"/>
-              </w:rPr>
-            </w:pPr>
-          </w:p>
-          <w:p>
-            <w:pPr>
-              <w:spacing w:before="40" w:after="20"/>
-              <w:rPr>
-                <w:rFonts w:ascii="Arial" w:hAnsi="Arial" w:cs="Arial"/>
-                <w:b/>
-                <w:bCs/>
-                <w:sz w:val="22"/>
-              </w:rPr>
-            </w:pPr>
-          </w:p>
-        </w:tc>
-      </w:tr>
-      <w:tr>
-        <w:tc>
-          <w:tcPr>
-            <w:tcW w:w="5000" w:type="pct"/>
-            <w:gridSpan w:val="6"/>
-            <w:tcBorders>
-              <w:top w:val="single" w:sz="4" w:space="0" w:color="auto"/>
-              <w:left w:val="single" w:sz="4" w:space="0" w:color="auto"/>
-              <w:bottom w:val="single" w:sz="4" w:space="0" w:color="auto"/>
-              <w:right w:val="single" w:sz="4" w:space="0" w:color="auto"/>
-            </w:tcBorders>
-          </w:tcPr>
-          <w:p>
-            <w:pPr>
-              <w:spacing w:before="40" w:after="20"/>
-              <w:rPr>
-                <w:rFonts w:ascii="Arial" w:hAnsi="Arial" w:cs="Arial"/>
-                <w:b/>
-                <w:bCs/>
-                <w:i/>
-                <w:sz w:val="22"/>
-              </w:rPr>
-            </w:pPr>
-            <w:r>
-              <w:rPr>
-                <w:rFonts w:ascii="Arial" w:hAnsi="Arial" w:cs="Arial"/>
-              </w:rPr>
-              <w:t>Personas</w:t>
-            </w:r>
-          </w:p>
-          <w:p>
-            <w:pPr>
-              <w:spacing w:before="40" w:after="20"/>
-              <w:rPr>
-                <w:rFonts w:ascii="Arial" w:hAnsi="Arial" w:cs="Arial"/>
-                <w:b/>
-                <w:bCs/>
-                <w:i/>
-                <w:sz w:val="22"/>
-              </w:rPr>
-            </w:pPr>
-          </w:p>
-          <w:p>
-            <w:pPr>
-              <w:spacing w:before="40" w:after="20"/>
-              <w:rPr>
-                <w:rFonts w:ascii="Arial" w:hAnsi="Arial" w:cs="Arial"/>
-                <w:b/>
-                <w:bCs/>
-                <w:i/>
-                <w:sz w:val="22"/>
-              </w:rPr>
-            </w:pPr>
-          </w:p>
-          <w:p>
-            <w:pPr>
-              <w:spacing w:before="40" w:after="20"/>
-              <w:rPr>
-                <w:rFonts w:ascii="Arial" w:hAnsi="Arial" w:cs="Arial"/>
-                <w:b/>
-                <w:bCs/>
-                <w:sz w:val="22"/>
-              </w:rPr>
-            </w:pPr>
-          </w:p>
-        </w:tc>
-      </w:tr>
-      <w:tr>
-        <w:tc>
-          <w:tcPr>
-            <w:tcW w:w="5000" w:type="pct"/>
-            <w:gridSpan w:val="6"/>
-            <w:tcBorders>
-              <w:top w:val="single" w:sz="4" w:space="0" w:color="auto"/>
-              <w:left w:val="single" w:sz="4" w:space="0" w:color="auto"/>
-              <w:bottom w:val="single" w:sz="4" w:space="0" w:color="auto"/>
-              <w:right w:val="single" w:sz="4" w:space="0" w:color="auto"/>
-            </w:tcBorders>
-          </w:tcPr>
-          <w:p>
-            <w:pPr>
-              <w:spacing w:before="40" w:after="20"/>
-              <w:rPr>
-                <w:rFonts w:ascii="Arial" w:hAnsi="Arial" w:cs="Arial"/>
-              </w:rPr>
-            </w:pPr>
-            <w:r>
-              <w:rPr>
-                <w:rFonts w:ascii="Arial" w:hAnsi="Arial" w:cs="Arial"/>
-              </w:rPr>
-              <w:t>User Journey</w:t>
-            </w:r>
-          </w:p>
-          <w:p>
-            <w:pPr>
-              <w:spacing w:before="40" w:after="20"/>
-              <w:rPr>
-                <w:rFonts w:ascii="Arial" w:hAnsi="Arial" w:cs="Arial"/>
-                <w:b/>
-                <w:bCs/>
-                <w:i/>
-                <w:sz w:val="22"/>
-              </w:rPr>
-            </w:pPr>
-          </w:p>
-          <w:p>
-            <w:pPr>
-              <w:spacing w:before="40" w:after="20"/>
-              <w:rPr>
-                <w:rFonts w:ascii="Arial" w:hAnsi="Arial" w:cs="Arial"/>
-                <w:b/>
-                <w:bCs/>
-                <w:i/>
-                <w:sz w:val="22"/>
-              </w:rPr>
-            </w:pPr>
-          </w:p>
-          <w:p>
-            <w:pPr>
-              <w:spacing w:before="40" w:after="20"/>
-              <w:rPr>
-                <w:rFonts w:ascii="Arial" w:hAnsi="Arial" w:cs="Arial"/>
-                <w:b/>
-                <w:bCs/>
-                <w:sz w:val="22"/>
-              </w:rPr>
-            </w:pPr>
-          </w:p>
-        </w:tc>
-      </w:tr>
-      <w:tr>
-        <w:tc>
-          <w:tcPr>
-            <w:tcW w:w="5000" w:type="pct"/>
-            <w:gridSpan w:val="6"/>
-            <w:tcBorders>
-              <w:top w:val="single" w:sz="4" w:space="0" w:color="auto"/>
-              <w:left w:val="single" w:sz="4" w:space="0" w:color="auto"/>
-              <w:bottom w:val="single" w:sz="4" w:space="0" w:color="auto"/>
-              <w:right w:val="single" w:sz="4" w:space="0" w:color="auto"/>
-            </w:tcBorders>
-          </w:tcPr>
-          <w:p>
-            <w:pPr>
-              <w:spacing w:before="40" w:after="20"/>
-              <w:rPr>
-                <w:rFonts w:ascii="Arial" w:hAnsi="Arial" w:cs="Arial"/>
-              </w:rPr>
-            </w:pPr>
-            <w:r>
-              <w:rPr>
-                <w:rFonts w:ascii="Arial" w:hAnsi="Arial" w:cs="Arial"/>
-              </w:rPr>
-              <w:t>IA Review</w:t>
-            </w:r>
-          </w:p>
-          <w:p>
-            <w:pPr>
-              <w:spacing w:before="40" w:after="20"/>
-              <w:rPr>
-                <w:rFonts w:ascii="Arial" w:hAnsi="Arial" w:cs="Arial"/>
-                <w:b/>
-                <w:bCs/>
-                <w:i/>
-                <w:sz w:val="22"/>
-              </w:rPr>
-            </w:pPr>
-          </w:p>
-          <w:p>
-            <w:pPr>
-              <w:spacing w:before="40" w:after="20"/>
-              <w:rPr>
-                <w:rFonts w:ascii="Arial" w:hAnsi="Arial" w:cs="Arial"/>
-                <w:b/>
-                <w:bCs/>
-                <w:i/>
-                <w:sz w:val="22"/>
-              </w:rPr>
-            </w:pPr>
-          </w:p>
-          <w:p>
-            <w:pPr>
-              <w:spacing w:before="40" w:after="20"/>
-              <w:rPr>
-                <w:rFonts w:ascii="Arial" w:hAnsi="Arial" w:cs="Arial"/>
-                <w:b/>
-                <w:bCs/>
-                <w:sz w:val="22"/>
-              </w:rPr>
-            </w:pPr>
-          </w:p>
-        </w:tc>
-      </w:tr>
-      <w:tr>
-        <w:tc>
-          <w:tcPr>
-            <w:tcW w:w="5000" w:type="pct"/>
-            <w:gridSpan w:val="6"/>
-            <w:tcBorders>
-              <w:top w:val="single" w:sz="4" w:space="0" w:color="auto"/>
-              <w:left w:val="single" w:sz="4" w:space="0" w:color="auto"/>
-              <w:bottom w:val="single" w:sz="4" w:space="0" w:color="auto"/>
-              <w:right w:val="single" w:sz="4" w:space="0" w:color="auto"/>
-            </w:tcBorders>
-          </w:tcPr>
-          <w:p>
-            <w:pPr>
-              <w:spacing w:before="40" w:after="20"/>
-              <w:rPr>
-                <w:rFonts w:ascii="Arial" w:hAnsi="Arial" w:cs="Arial"/>
-              </w:rPr>
-            </w:pPr>
-            <w:r>
-              <w:rPr>
-                <w:rFonts w:ascii="Arial" w:hAnsi="Arial" w:cs="Arial"/>
-              </w:rPr>
-              <w:t>Site plan</w:t>
-            </w:r>
-          </w:p>
-          <w:p>
-            <w:pPr>
-              <w:spacing w:before="40" w:after="20"/>
-              <w:rPr>
-                <w:rFonts w:ascii="Arial" w:hAnsi="Arial" w:cs="Arial"/>
-                <w:b/>
-                <w:bCs/>
-                <w:i/>
-                <w:sz w:val="22"/>
-              </w:rPr>
-            </w:pPr>
-          </w:p>
-          <w:p>
-            <w:pPr>
-              <w:spacing w:before="40" w:after="20"/>
-              <w:rPr>
-                <w:rFonts w:ascii="Arial" w:hAnsi="Arial" w:cs="Arial"/>
-                <w:b/>
-                <w:bCs/>
-                <w:i/>
-                <w:sz w:val="22"/>
-              </w:rPr>
-            </w:pPr>
-          </w:p>
-          <w:p>
-            <w:pPr>
-              <w:spacing w:before="40" w:after="20"/>
-              <w:rPr>
-                <w:rFonts w:ascii="Arial" w:hAnsi="Arial" w:cs="Arial"/>
-                <w:b/>
-                <w:bCs/>
-                <w:sz w:val="22"/>
-              </w:rPr>
-            </w:pPr>
-          </w:p>
-        </w:tc>
-      </w:tr>
-      <w:tr>
-        <w:tc>
-          <w:tcPr>
-            <w:tcW w:w="5000" w:type="pct"/>
-            <w:gridSpan w:val="6"/>
-            <w:tcBorders>
-              <w:top w:val="single" w:sz="4" w:space="0" w:color="auto"/>
-              <w:left w:val="single" w:sz="4" w:space="0" w:color="auto"/>
-              <w:bottom w:val="single" w:sz="4" w:space="0" w:color="auto"/>
-              <w:right w:val="single" w:sz="4" w:space="0" w:color="auto"/>
-            </w:tcBorders>
-          </w:tcPr>
-          <w:p>
-            <w:pPr>
-              <w:spacing w:before="40" w:after="20"/>
-              <w:rPr>
-                <w:rFonts w:ascii="Arial" w:hAnsi="Arial" w:cs="Arial"/>
-              </w:rPr>
-            </w:pPr>
-            <w:r>
-              <w:rPr>
-                <w:rFonts w:ascii="Arial" w:hAnsi="Arial" w:cs="Arial"/>
-              </w:rPr>
-              <w:t>Conclusion</w:t>
-            </w:r>
-          </w:p>
-          <w:p>
-            <w:pPr>
-              <w:spacing w:before="40" w:after="20"/>
-              <w:rPr>
-                <w:rFonts w:ascii="Arial" w:hAnsi="Arial" w:cs="Arial"/>
-                <w:b/>
-                <w:bCs/>
-                <w:sz w:val="22"/>
-              </w:rPr>
-            </w:pPr>
-          </w:p>
-          <w:p>
-            <w:pPr>
-              <w:spacing w:before="40" w:after="20"/>
-              <w:rPr>
-                <w:rFonts w:ascii="Arial" w:hAnsi="Arial" w:cs="Arial"/>
-                <w:b/>
-                <w:bCs/>
-                <w:sz w:val="22"/>
-              </w:rPr>
-            </w:pPr>
-          </w:p>
-          <w:p>
-            <w:pPr>
-              <w:spacing w:before="40" w:after="20"/>
-              <w:rPr>
-                <w:rFonts w:ascii="Arial" w:hAnsi="Arial" w:cs="Arial"/>
-                <w:b/>
-                <w:bCs/>
-                <w:sz w:val="22"/>
-              </w:rPr>
-            </w:pPr>
-          </w:p>
-        </w:tc>
-      </w:tr>
-      <w:tr>
-        <w:tc>
-          <w:tcPr>
-            <w:tcW w:w="5000" w:type="pct"/>
-            <w:gridSpan w:val="6"/>
-            <w:tcBorders>
-              <w:top w:val="single" w:sz="4" w:space="0" w:color="auto"/>
-              <w:left w:val="single" w:sz="4" w:space="0" w:color="auto"/>
-              <w:bottom w:val="single" w:sz="4" w:space="0" w:color="auto"/>
-              <w:right w:val="single" w:sz="4" w:space="0" w:color="auto"/>
-            </w:tcBorders>
-          </w:tcPr>
-          <w:p>
-            <w:pPr>
-              <w:spacing w:before="40" w:after="20"/>
-              <w:rPr>
-                <w:rFonts w:ascii="Arial" w:hAnsi="Arial" w:cs="Arial"/>
-              </w:rPr>
-            </w:pPr>
-            <w:r>
-              <w:rPr>
-                <w:rFonts w:ascii="Arial" w:hAnsi="Arial" w:cs="Arial"/>
-                <w:b/>
-              </w:rPr>
-              <w:t>Review</w:t>
-            </w:r>
-            <w:r>
-              <w:rPr>
-                <w:rFonts w:ascii="Arial" w:hAnsi="Arial" w:cs="Arial"/>
-              </w:rPr>
-              <w:t xml:space="preserve"> - </w:t>
-            </w:r>
-            <w:r>
-              <w:rPr>
-                <w:rFonts w:ascii="Arial" w:hAnsi="Arial" w:cs="Arial"/>
-              </w:rPr>
-              <w:t>Proposal</w:t>
-            </w:r>
-            <w:r>
-              <w:rPr>
-                <w:rFonts w:ascii="Arial" w:hAnsi="Arial" w:cs="Arial"/>
-              </w:rPr>
-              <w:t xml:space="preserve"> </w:t>
-            </w:r>
-          </w:p>
-          <w:p>
-            <w:pPr>
-              <w:spacing w:before="40" w:after="20"/>
-              <w:rPr>
-                <w:rFonts w:ascii="Arial" w:hAnsi="Arial" w:cs="Arial"/>
-                <w:b/>
-                <w:bCs/>
-                <w:i/>
-                <w:sz w:val="22"/>
-              </w:rPr>
-            </w:pPr>
-          </w:p>
-          <w:p>
-            <w:pPr>
-              <w:spacing w:before="40" w:after="20"/>
-              <w:rPr>
-                <w:rFonts w:ascii="Arial" w:hAnsi="Arial" w:cs="Arial"/>
-                <w:b/>
-                <w:bCs/>
-                <w:i/>
-                <w:sz w:val="22"/>
-              </w:rPr>
-            </w:pPr>
-          </w:p>
-          <w:p>
-            <w:pPr>
-              <w:spacing w:before="40" w:after="20"/>
-              <w:rPr>
-                <w:rFonts w:ascii="Arial" w:hAnsi="Arial" w:cs="Arial"/>
-                <w:b/>
-                <w:bCs/>
-                <w:i/>
-                <w:sz w:val="22"/>
-              </w:rPr>
-            </w:pPr>
-          </w:p>
-          <w:p>
-            <w:pPr>
-              <w:spacing w:before="40" w:after="20"/>
-              <w:rPr>
-                <w:rFonts w:ascii="Arial" w:hAnsi="Arial" w:cs="Arial"/>
-                <w:b/>
-                <w:bCs/>
-                <w:sz w:val="22"/>
-              </w:rPr>
-            </w:pPr>
-          </w:p>
-          <w:p>
-            <w:pPr>
-              <w:spacing w:before="40" w:after="20"/>
-              <w:rPr>
-                <w:rFonts w:ascii="Arial" w:hAnsi="Arial" w:cs="Arial"/>
-                <w:b/>
-                <w:bCs/>
-                <w:sz w:val="22"/>
-              </w:rPr>
-            </w:pPr>
-          </w:p>
-        </w:tc>
-      </w:tr>
-      <w:tr>
-        <w:tc>
-          <w:tcPr>
-            <w:tcW w:w="5000" w:type="pct"/>
-            <w:gridSpan w:val="6"/>
-            <w:tcBorders>
-              <w:top w:val="single" w:sz="4" w:space="0" w:color="auto"/>
-              <w:left w:val="single" w:sz="4" w:space="0" w:color="auto"/>
-              <w:bottom w:val="single" w:sz="4" w:space="0" w:color="auto"/>
-              <w:right w:val="single" w:sz="4" w:space="0" w:color="auto"/>
-            </w:tcBorders>
-          </w:tcPr>
-          <w:p>
-            <w:pPr>
-              <w:spacing w:before="40" w:after="20"/>
-              <w:rPr>
-                <w:rFonts w:ascii="Arial" w:hAnsi="Arial" w:cs="Arial"/>
-              </w:rPr>
-            </w:pPr>
-            <w:r>
-              <w:rPr>
-                <w:rFonts w:ascii="Arial" w:hAnsi="Arial" w:cs="Arial"/>
-                <w:b/>
-              </w:rPr>
-              <w:t>Review</w:t>
-            </w:r>
-            <w:r>
-              <w:rPr>
-                <w:rFonts w:ascii="Arial" w:hAnsi="Arial" w:cs="Arial"/>
-              </w:rPr>
-              <w:t xml:space="preserve"> - </w:t>
-            </w:r>
-            <w:r>
-              <w:rPr>
-                <w:rFonts w:ascii="Arial" w:hAnsi="Arial" w:cs="Arial"/>
-              </w:rPr>
-              <w:t xml:space="preserve">Competitor Analysis document </w:t>
-            </w:r>
-          </w:p>
-          <w:p>
-            <w:pPr>
-              <w:spacing w:before="40" w:after="20"/>
-              <w:rPr>
-                <w:rFonts w:ascii="Arial" w:hAnsi="Arial" w:cs="Arial"/>
-                <w:b/>
-                <w:bCs/>
-                <w:i/>
-                <w:sz w:val="22"/>
-              </w:rPr>
-            </w:pPr>
-          </w:p>
-          <w:p>
-            <w:pPr>
-              <w:spacing w:before="40" w:after="20"/>
-              <w:rPr>
-                <w:rFonts w:ascii="Arial" w:hAnsi="Arial" w:cs="Arial"/>
-                <w:b/>
-                <w:bCs/>
-                <w:i/>
-                <w:sz w:val="22"/>
-              </w:rPr>
-            </w:pPr>
-          </w:p>
-          <w:p>
-            <w:pPr>
-              <w:spacing w:before="40" w:after="20"/>
-              <w:rPr>
-                <w:rFonts w:ascii="Arial" w:hAnsi="Arial" w:cs="Arial"/>
-                <w:b/>
-                <w:bCs/>
-                <w:i/>
-                <w:sz w:val="22"/>
-              </w:rPr>
-            </w:pPr>
-          </w:p>
-          <w:p>
-            <w:pPr>
-              <w:spacing w:before="40" w:after="20"/>
-              <w:rPr>
-                <w:rFonts w:ascii="Arial" w:hAnsi="Arial" w:cs="Arial"/>
-                <w:b/>
-                <w:bCs/>
-                <w:sz w:val="22"/>
-              </w:rPr>
-            </w:pPr>
-          </w:p>
-          <w:p>
-            <w:pPr>
-              <w:spacing w:before="40" w:after="20"/>
-              <w:rPr>
-                <w:rFonts w:ascii="Arial" w:hAnsi="Arial" w:cs="Arial"/>
-                <w:b/>
-                <w:bCs/>
-                <w:sz w:val="22"/>
               </w:rPr>
             </w:pPr>
           </w:p>
@@ -2041,7 +1145,7 @@
         <w:tc>
           <w:tcPr>
             <w:tcW w:w="5000" w:type="pct"/>
-            <w:gridSpan w:val="6"/>
+            <w:gridSpan w:val="10"/>
             <w:tcBorders>
               <w:bottom w:val="single" w:sz="4" w:space="0" w:color="auto"/>
             </w:tcBorders>
@@ -2059,39 +1163,6 @@
               </w:rPr>
               <w:t>Further comments:</w:t>
             </w:r>
-          </w:p>
-          <w:p>
-            <w:pPr>
-              <w:spacing w:before="40" w:after="20"/>
-              <w:rPr>
-                <w:rFonts w:ascii="Arial" w:hAnsi="Arial" w:cs="Arial"/>
-                <w:b/>
-                <w:bCs/>
-                <w:sz w:val="22"/>
-              </w:rPr>
-            </w:pPr>
-          </w:p>
-          <w:p>
-            <w:pPr>
-              <w:spacing w:before="40" w:after="20"/>
-              <w:rPr>
-                <w:rFonts w:ascii="Arial" w:hAnsi="Arial" w:cs="Arial"/>
-                <w:b/>
-                <w:bCs/>
-                <w:sz w:val="22"/>
-              </w:rPr>
-            </w:pPr>
-          </w:p>
-          <w:p>
-            <w:pPr>
-              <w:spacing w:before="40" w:after="20"/>
-              <w:rPr>
-                <w:rFonts w:ascii="Arial" w:hAnsi="Arial" w:cs="Arial"/>
-                <w:b/>
-                <w:bCs/>
-                <w:sz w:val="22"/>
-              </w:rPr>
-            </w:pPr>
           </w:p>
           <w:p>
             <w:pPr>
@@ -2178,7 +1249,7 @@
         </w:trPr>
         <w:tc>
           <w:tcPr>
-            <w:tcW w:w="489" w:type="pct"/>
+            <w:tcW w:w="498" w:type="pct"/>
           </w:tcPr>
           <w:p>
             <w:pPr>
@@ -2203,7 +1274,8 @@
         </w:tc>
         <w:tc>
           <w:tcPr>
-            <w:tcW w:w="1041" w:type="pct"/>
+            <w:tcW w:w="1039" w:type="pct"/>
+            <w:gridSpan w:val="2"/>
           </w:tcPr>
           <w:p>
             <w:pPr>
@@ -2237,7 +1309,8 @@
         </w:tc>
         <w:tc>
           <w:tcPr>
-            <w:tcW w:w="958" w:type="pct"/>
+            <w:tcW w:w="956" w:type="pct"/>
+            <w:gridSpan w:val="2"/>
           </w:tcPr>
           <w:p>
             <w:pPr>
@@ -2256,13 +1329,14 @@
                 <w:bCs/>
                 <w:sz w:val="22"/>
               </w:rPr>
-              <w:t>Time &amp; Date:</w:t>
+              <w:t>Date:</w:t>
             </w:r>
           </w:p>
         </w:tc>
         <w:tc>
           <w:tcPr>
-            <w:tcW w:w="1049" w:type="pct"/>
+            <w:tcW w:w="1051" w:type="pct"/>
+            <w:gridSpan w:val="2"/>
           </w:tcPr>
           <w:p>
             <w:pPr>
@@ -2278,7 +1352,8 @@
         </w:tc>
         <w:tc>
           <w:tcPr>
-            <w:tcW w:w="840" w:type="pct"/>
+            <w:tcW w:w="838" w:type="pct"/>
+            <w:gridSpan w:val="2"/>
           </w:tcPr>
           <w:p>
             <w:pPr>
@@ -2303,7 +1378,7 @@
         </w:tc>
         <w:tc>
           <w:tcPr>
-            <w:tcW w:w="623" w:type="pct"/>
+            <w:tcW w:w="618" w:type="pct"/>
           </w:tcPr>
           <w:p>
             <w:pPr>
@@ -4023,7 +3098,7 @@
     </w:rPrDefault>
     <w:pPrDefault/>
   </w:docDefaults>
-  <w:latentStyles w:defLockedState="0" w:defUIPriority="99" w:defSemiHidden="0" w:defUnhideWhenUsed="0" w:defQFormat="0" w:count="375">
+  <w:latentStyles w:defLockedState="0" w:defUIPriority="99" w:defSemiHidden="0" w:defUnhideWhenUsed="0" w:defQFormat="0" w:count="376">
     <w:lsdException w:name="Normal" w:uiPriority="0" w:qFormat="1"/>
     <w:lsdException w:name="heading 1" w:uiPriority="9" w:qFormat="1"/>
     <w:lsdException w:name="heading 2" w:uiPriority="9" w:qFormat="1"/>
@@ -4129,7 +3204,6 @@
     <w:lsdException w:name="HTML Sample" w:semiHidden="1" w:unhideWhenUsed="1"/>
     <w:lsdException w:name="HTML Typewriter" w:semiHidden="1" w:unhideWhenUsed="1"/>
     <w:lsdException w:name="HTML Variable" w:semiHidden="1" w:unhideWhenUsed="1"/>
-    <w:lsdException w:name="Normal Table" w:semiHidden="1" w:unhideWhenUsed="1"/>
     <w:lsdException w:name="annotation subject" w:semiHidden="1" w:unhideWhenUsed="1"/>
     <w:lsdException w:name="No List" w:semiHidden="1" w:unhideWhenUsed="1"/>
     <w:lsdException w:name="Outline List 1" w:semiHidden="1" w:unhideWhenUsed="1"/>
@@ -4176,10 +3250,8 @@
     <w:lsdException w:name="Table Subtle 2" w:semiHidden="1" w:unhideWhenUsed="1"/>
     <w:lsdException w:name="Table Web 1" w:semiHidden="1" w:unhideWhenUsed="1"/>
     <w:lsdException w:name="Table Web 2" w:semiHidden="1" w:unhideWhenUsed="1"/>
-    <w:lsdException w:name="Table Web 3" w:semiHidden="1" w:unhideWhenUsed="1"/>
     <w:lsdException w:name="Balloon Text" w:semiHidden="1" w:unhideWhenUsed="1"/>
     <w:lsdException w:name="Table Grid" w:uiPriority="59"/>
-    <w:lsdException w:name="Table Theme" w:semiHidden="1" w:unhideWhenUsed="1"/>
     <w:lsdException w:name="Placeholder Text" w:semiHidden="1"/>
     <w:lsdException w:name="No Spacing" w:semiHidden="1" w:uiPriority="1" w:qFormat="1"/>
     <w:lsdException w:name="Light Shading" w:uiPriority="60"/>
@@ -4397,6 +3469,7 @@
     <w:lsdException w:name="List Table 7 Colorful Accent 6" w:uiPriority="52"/>
     <w:lsdException w:name="Mention" w:semiHidden="1" w:unhideWhenUsed="1"/>
     <w:lsdException w:name="Smart Hyperlink" w:semiHidden="1" w:unhideWhenUsed="1"/>
+    <w:lsdException w:name="Smart Link" w:semiHidden="1" w:unhideWhenUsed="1"/>
   </w:latentStyles>
   <w:style w:type="paragraph" w:default="1" w:styleId="Normal">
     <w:name w:val="Normal"/>

</xml_diff>